<commit_message>
SI, copyright statement in acknowledgements
</commit_message>
<xml_diff>
--- a/manuscript/supplementary.docx
+++ b/manuscript/supplementary.docx
@@ -388,15 +388,6 @@
       </w:r>
       <w:r>
         <w:t xml:space="preserve">kilian.eichenseer@durham.ac.uk</w:t>
-      </w:r>
-    </w:p>
-    <w:bookmarkStart w:id="24" w:name="s1.-convergence-checks"/>
-    <w:p>
-      <w:pPr>
-        <w:pStyle w:val="Heading2"/>
-      </w:pPr>
-      <w:r>
-        <w:t xml:space="preserve">S1. Convergence checks</w:t>
       </w:r>
     </w:p>
     <w:tbl>
@@ -469,7 +460,7 @@
               <w:pStyle w:val="ImageCaption"/>
             </w:pPr>
             <w:r>
-              <w:t xml:space="preserve">Supplementary Figure 1: Traceplots of a subset of the unknown model parameters. The four colours correspond to the four independent model runs. a) Traceplot of A, K-A, M, B and</w:t>
+              <w:t xml:space="preserve">Figure S 1: Traceplots of a subset of the unknown model parameters. The four colours correspond to the four independent model runs. a) Traceplot of A, K-A, M, B and</w:t>
             </w:r>
             <w:r>
               <w:t xml:space="preserve"> </w:t>
@@ -520,21 +511,19 @@
               </m:sSub>
             </m:oMath>
             <w:r>
-              <w:t xml:space="preserve">. All traceplots display mixing of the chains, and relatively quick convergence.”</w:t>
+              <w:t xml:space="preserve">. All traceplots display mixing of the chains, and relatively quick convergence.</w:t>
             </w:r>
           </w:p>
           <w:bookmarkEnd w:id="23"/>
         </w:tc>
       </w:tr>
     </w:tbl>
-    <w:bookmarkEnd w:id="24"/>
-    <w:bookmarkStart w:id="29" w:name="Xca6915365feac0456bd652b25a7c3800a6cc7b9"/>
     <w:p>
       <w:pPr>
-        <w:pStyle w:val="Heading2"/>
-      </w:pPr>
-      <w:r>
-        <w:t xml:space="preserve">S2. Gradient with just the geochemical proxy data</w:t>
+        <w:pStyle w:val="BodyText"/>
+      </w:pPr>
+      <w:r>
+        <w:t xml:space="preserve"> </w:t>
       </w:r>
     </w:p>
     <w:tbl>
@@ -549,7 +538,7 @@
       <w:tr>
         <w:tc>
           <w:tcPr/>
-          <w:bookmarkStart w:id="28" w:name="fig-S2"/>
+          <w:bookmarkStart w:id="27" w:name="fig-S2"/>
           <w:p>
             <w:pPr>
               <w:jc w:val="center"/>
@@ -559,18 +548,18 @@
                 <wp:inline>
                   <wp:extent cx="3779999" cy="2785263"/>
                   <wp:effectExtent b="0" l="0" r="0" t="0"/>
-                  <wp:docPr descr="" title="" id="26" name="Picture"/>
+                  <wp:docPr descr="" title="" id="25" name="Picture"/>
                   <a:graphic>
                     <a:graphicData uri="http://schemas.openxmlformats.org/drawingml/2006/picture">
                       <pic:pic>
                         <pic:nvPicPr>
-                          <pic:cNvPr descr="../figures/SM/FigS2_geochem_eeco.png" id="27" name="Picture"/>
+                          <pic:cNvPr descr="../figures/SM/FigS2_geochem_eeco.png" id="26" name="Picture"/>
                           <pic:cNvPicPr>
                             <a:picLocks noChangeArrowheads="1" noChangeAspect="1"/>
                           </pic:cNvPicPr>
                         </pic:nvPicPr>
                         <pic:blipFill>
-                          <a:blip r:embed="rId25"/>
+                          <a:blip r:embed="rId24"/>
                           <a:stretch>
                             <a:fillRect/>
                           </a:stretch>
@@ -607,7 +596,7 @@
               <w:pStyle w:val="ImageCaption"/>
             </w:pPr>
             <w:r>
-              <w:t xml:space="preserve">Supplementary Figure 2: Latitudinal temperature gradient with just the geochemical proxies (orange), showing the median (line) and 95% credibal interval (shading). Symbols with vertical lines show the median and 95% credible intervals of</w:t>
+              <w:t xml:space="preserve">Figure S 2: Estimated latitudinal temperature gradient using only the geochemical proxy data (orange), showing the median (line) and 95% credible interval (shading). Symbols with vertical lines show the median and 95% credible intervals of</w:t>
             </w:r>
             <w:r>
               <w:t xml:space="preserve"> </w:t>
@@ -630,18 +619,16 @@
               <w:t xml:space="preserve">. The blue line and shading in the background show the latitudinal temperature gradient with the geochemical and ecological proxy data, as in Figure 4.</w:t>
             </w:r>
           </w:p>
-          <w:bookmarkEnd w:id="28"/>
+          <w:bookmarkEnd w:id="27"/>
         </w:tc>
       </w:tr>
     </w:tbl>
-    <w:bookmarkEnd w:id="29"/>
-    <w:bookmarkStart w:id="34" w:name="X9269b19f15a3b0a0e39b1449d81f189a60d777e"/>
     <w:p>
       <w:pPr>
-        <w:pStyle w:val="Heading2"/>
-      </w:pPr>
-      <w:r>
-        <w:t xml:space="preserve">S3. Separate gradients on the northern and southern hemisphere</w:t>
+        <w:pStyle w:val="BodyText"/>
+      </w:pPr>
+      <w:r>
+        <w:t xml:space="preserve"> </w:t>
       </w:r>
     </w:p>
     <w:tbl>
@@ -656,7 +643,7 @@
       <w:tr>
         <w:tc>
           <w:tcPr/>
-          <w:bookmarkStart w:id="33" w:name="fig-S3"/>
+          <w:bookmarkStart w:id="31" w:name="fig-S3"/>
           <w:p>
             <w:pPr>
               <w:jc w:val="center"/>
@@ -666,18 +653,18 @@
                 <wp:inline>
                   <wp:extent cx="4319999" cy="2749090"/>
                   <wp:effectExtent b="0" l="0" r="0" t="0"/>
-                  <wp:docPr descr="" title="" id="31" name="Picture"/>
+                  <wp:docPr descr="" title="" id="29" name="Picture"/>
                   <a:graphic>
                     <a:graphicData uri="http://schemas.openxmlformats.org/drawingml/2006/picture">
                       <pic:pic>
                         <pic:nvPicPr>
-                          <pic:cNvPr descr="../figures/SM/FigS3_north_south_eeco.png" id="32" name="Picture"/>
+                          <pic:cNvPr descr="../figures/SM/FigS3_north_south_eeco.png" id="30" name="Picture"/>
                           <pic:cNvPicPr>
                             <a:picLocks noChangeArrowheads="1" noChangeAspect="1"/>
                           </pic:cNvPicPr>
                         </pic:nvPicPr>
                         <pic:blipFill>
-                          <a:blip r:embed="rId30"/>
+                          <a:blip r:embed="rId28"/>
                           <a:stretch>
                             <a:fillRect/>
                           </a:stretch>
@@ -714,7 +701,7 @@
               <w:pStyle w:val="ImageCaption"/>
             </w:pPr>
             <w:r>
-              <w:t xml:space="preserve">Supplementary Figure 3: Latitudinal temperature gradient in seperate hemispheres, showing the medians (lines) and 95% credibal intervals (shadings) in the southern (red) and northern hemisphere (blue). Symbols with vertical lines show the median and 95% credible intervals of</w:t>
+              <w:t xml:space="preserve">Figure S 3: Estimated latitudinal temperature gradients for each hemisphere, showing the medians (lines) and 95% credible intervals (shadings) in the Southern (red) and Northern Hemisphere (blue). Symbols with vertical lines show the median and 95% credible intervals of</w:t>
             </w:r>
             <w:r>
               <w:t xml:space="preserve"> </w:t>
@@ -734,14 +721,13 @@
               </m:sSub>
             </m:oMath>
             <w:r>
-              <w:t xml:space="preserve">. Turquoise symbols in the northern hemisphere highlight the ecological proxy data. The grey line and shading in the background show the latitudinal temperature gradient with the data from both hemispheres combined, plotted in both hemispheres.</w:t>
+              <w:t xml:space="preserve">. Turquoise symbols in the Northern Hemisphere highlight the ecological proxy data. The grey line and shading in the background show the latitudinal temperature gradient with the data from both hemispheres combined, plotted in both hemispheres.</w:t>
             </w:r>
           </w:p>
-          <w:bookmarkEnd w:id="33"/>
+          <w:bookmarkEnd w:id="31"/>
         </w:tc>
       </w:tr>
     </w:tbl>
-    <w:bookmarkEnd w:id="34"/>
     <w:sectPr>
       <w:pgSz w:h="15840" w:w="12240"/>
       <w:pgMar w:bottom="1440" w:footer="720" w:gutter="0" w:header="720" w:left="1440" w:right="1440" w:top="1440"/>

</xml_diff>

<commit_message>
pdf updates line numbers
</commit_message>
<xml_diff>
--- a/manuscript/supplementary.docx
+++ b/manuscript/supplementary.docx
@@ -1,73 +1,13 @@
 
 <file path=word/document.xml><?xml version="1.0" encoding="utf-8"?>
-<w:document xmlns:w="http://schemas.openxmlformats.org/wordprocessingml/2006/main" xmlns:m="http://schemas.openxmlformats.org/officeDocument/2006/math" xmlns:r="http://schemas.openxmlformats.org/officeDocument/2006/relationships" xmlns:o="urn:schemas-microsoft-com:office:office" xmlns:v="urn:schemas-microsoft-com:vml" xmlns:w10="urn:schemas-microsoft-com:office:word" xmlns:a="http://schemas.openxmlformats.org/drawingml/2006/main" xmlns:pic="http://schemas.openxmlformats.org/drawingml/2006/picture" xmlns:wp="http://schemas.openxmlformats.org/drawingml/2006/wordprocessingDrawing">
+<w:document xmlns:wpc="http://schemas.microsoft.com/office/word/2010/wordprocessingCanvas" xmlns:cx="http://schemas.microsoft.com/office/drawing/2014/chartex" xmlns:cx1="http://schemas.microsoft.com/office/drawing/2015/9/8/chartex" xmlns:cx2="http://schemas.microsoft.com/office/drawing/2015/10/21/chartex" xmlns:cx3="http://schemas.microsoft.com/office/drawing/2016/5/9/chartex" xmlns:cx4="http://schemas.microsoft.com/office/drawing/2016/5/10/chartex" xmlns:cx5="http://schemas.microsoft.com/office/drawing/2016/5/11/chartex" xmlns:cx6="http://schemas.microsoft.com/office/drawing/2016/5/12/chartex" xmlns:cx7="http://schemas.microsoft.com/office/drawing/2016/5/13/chartex" xmlns:cx8="http://schemas.microsoft.com/office/drawing/2016/5/14/chartex" xmlns:mc="http://schemas.openxmlformats.org/markup-compatibility/2006" xmlns:aink="http://schemas.microsoft.com/office/drawing/2016/ink" xmlns:am3d="http://schemas.microsoft.com/office/drawing/2017/model3d" xmlns:o="urn:schemas-microsoft-com:office:office" xmlns:oel="http://schemas.microsoft.com/office/2019/extlst" xmlns:r="http://schemas.openxmlformats.org/officeDocument/2006/relationships" xmlns:m="http://schemas.openxmlformats.org/officeDocument/2006/math" xmlns:v="urn:schemas-microsoft-com:vml" xmlns:wp14="http://schemas.microsoft.com/office/word/2010/wordprocessingDrawing" xmlns:wp="http://schemas.openxmlformats.org/drawingml/2006/wordprocessingDrawing" xmlns:w10="urn:schemas-microsoft-com:office:word" xmlns:w="http://schemas.openxmlformats.org/wordprocessingml/2006/main" xmlns:w14="http://schemas.microsoft.com/office/word/2010/wordml" xmlns:w15="http://schemas.microsoft.com/office/word/2012/wordml" xmlns:w16cex="http://schemas.microsoft.com/office/word/2018/wordml/cex" xmlns:w16cid="http://schemas.microsoft.com/office/word/2016/wordml/cid" xmlns:w16="http://schemas.microsoft.com/office/word/2018/wordml" xmlns:w16du="http://schemas.microsoft.com/office/word/2023/wordml/word16du" xmlns:w16sdtdh="http://schemas.microsoft.com/office/word/2020/wordml/sdtdatahash" xmlns:w16se="http://schemas.microsoft.com/office/word/2015/wordml/symex" xmlns:wpg="http://schemas.microsoft.com/office/word/2010/wordprocessingGroup" xmlns:wpi="http://schemas.microsoft.com/office/word/2010/wordprocessingInk" xmlns:wne="http://schemas.microsoft.com/office/word/2006/wordml" xmlns:wps="http://schemas.microsoft.com/office/word/2010/wordprocessingShape" mc:Ignorable="w14 w15 w16se w16cid w16 w16cex w16sdtdh wp14">
   <w:body>
     <w:p>
       <w:pPr>
         <w:pStyle w:val="Title"/>
       </w:pPr>
       <w:r>
-        <w:t xml:space="preserve">Supplementary</w:t>
-      </w:r>
-      <w:r>
-        <w:t xml:space="preserve"> </w:t>
-      </w:r>
-      <w:r>
-        <w:t xml:space="preserve">Material:</w:t>
-      </w:r>
-      <w:r>
-        <w:t xml:space="preserve"> </w:t>
-      </w:r>
-      <w:r>
-        <w:t xml:space="preserve">Bayesian</w:t>
-      </w:r>
-      <w:r>
-        <w:t xml:space="preserve"> </w:t>
-      </w:r>
-      <w:r>
-        <w:t xml:space="preserve">multi-proxy</w:t>
-      </w:r>
-      <w:r>
-        <w:t xml:space="preserve"> </w:t>
-      </w:r>
-      <w:r>
-        <w:t xml:space="preserve">reconstruction</w:t>
-      </w:r>
-      <w:r>
-        <w:t xml:space="preserve"> </w:t>
-      </w:r>
-      <w:r>
-        <w:t xml:space="preserve">of</w:t>
-      </w:r>
-      <w:r>
-        <w:t xml:space="preserve"> </w:t>
-      </w:r>
-      <w:r>
-        <w:t xml:space="preserve">early</w:t>
-      </w:r>
-      <w:r>
-        <w:t xml:space="preserve"> </w:t>
-      </w:r>
-      <w:r>
-        <w:t xml:space="preserve">Eocene</w:t>
-      </w:r>
-      <w:r>
-        <w:t xml:space="preserve"> </w:t>
-      </w:r>
-      <w:r>
-        <w:t xml:space="preserve">latitudinal</w:t>
-      </w:r>
-      <w:r>
-        <w:t xml:space="preserve"> </w:t>
-      </w:r>
-      <w:r>
-        <w:t xml:space="preserve">temperature</w:t>
-      </w:r>
-      <w:r>
-        <w:t xml:space="preserve"> </w:t>
-      </w:r>
-      <w:r>
-        <w:t xml:space="preserve">gradients</w:t>
+        <w:t>Supplementary Material: Bayesian multi-proxy reconstruction of early Eocene latitudinal temperature gradients</w:t>
       </w:r>
     </w:p>
     <w:p>
@@ -75,7 +15,7 @@
         <w:pStyle w:val="Author"/>
       </w:pPr>
       <w:r>
-        <w:t xml:space="preserve">—</w:t>
+        <w:t>—</w:t>
       </w:r>
     </w:p>
     <w:p>
@@ -83,49 +23,22 @@
         <w:pStyle w:val="Author"/>
       </w:pPr>
       <w:r>
-        <w:t xml:space="preserve">Kilian</w:t>
-      </w:r>
-      <w:r>
-        <w:t xml:space="preserve"> </w:t>
-      </w:r>
-      <w:r>
-        <w:t xml:space="preserve">Eichenseer</w:t>
+        <w:t>Kilian Eichenseer</w:t>
       </w:r>
       <w:r>
         <w:rPr>
           <w:vertAlign w:val="superscript"/>
         </w:rPr>
-        <w:t xml:space="preserve">1</w:t>
+        <w:t>1</w:t>
       </w:r>
       <w:r>
-        <w:t xml:space="preserve"> </w:t>
-      </w:r>
-      <w:r>
-        <w:t xml:space="preserve">and</w:t>
-      </w:r>
-      <w:r>
-        <w:t xml:space="preserve"> </w:t>
-      </w:r>
-      <w:r>
-        <w:t xml:space="preserve">Lewis</w:t>
-      </w:r>
-      <w:r>
-        <w:t xml:space="preserve"> </w:t>
-      </w:r>
-      <w:r>
-        <w:t xml:space="preserve">A.</w:t>
-      </w:r>
-      <w:r>
-        <w:t xml:space="preserve"> </w:t>
-      </w:r>
-      <w:r>
-        <w:t xml:space="preserve">Jones</w:t>
+        <w:t xml:space="preserve"> and Lewis A. Jones</w:t>
       </w:r>
       <w:r>
         <w:rPr>
           <w:vertAlign w:val="superscript"/>
         </w:rPr>
-        <w:t xml:space="preserve">2</w:t>
+        <w:t>2</w:t>
       </w:r>
     </w:p>
     <w:p>
@@ -133,7 +46,7 @@
         <w:pStyle w:val="Author"/>
       </w:pPr>
       <w:r>
-        <w:t xml:space="preserve">—</w:t>
+        <w:t>—</w:t>
       </w:r>
     </w:p>
     <w:p>
@@ -144,82 +57,10 @@
         <w:rPr>
           <w:vertAlign w:val="superscript"/>
         </w:rPr>
-        <w:t xml:space="preserve">1</w:t>
+        <w:t>1</w:t>
       </w:r>
       <w:r>
-        <w:t xml:space="preserve">Department</w:t>
-      </w:r>
-      <w:r>
-        <w:t xml:space="preserve"> </w:t>
-      </w:r>
-      <w:r>
-        <w:t xml:space="preserve">of</w:t>
-      </w:r>
-      <w:r>
-        <w:t xml:space="preserve"> </w:t>
-      </w:r>
-      <w:r>
-        <w:t xml:space="preserve">Earth</w:t>
-      </w:r>
-      <w:r>
-        <w:t xml:space="preserve"> </w:t>
-      </w:r>
-      <w:r>
-        <w:t xml:space="preserve">Sciences,</w:t>
-      </w:r>
-      <w:r>
-        <w:t xml:space="preserve"> </w:t>
-      </w:r>
-      <w:r>
-        <w:t xml:space="preserve">Durham</w:t>
-      </w:r>
-      <w:r>
-        <w:t xml:space="preserve"> </w:t>
-      </w:r>
-      <w:r>
-        <w:t xml:space="preserve">University,</w:t>
-      </w:r>
-      <w:r>
-        <w:t xml:space="preserve"> </w:t>
-      </w:r>
-      <w:r>
-        <w:t xml:space="preserve">South</w:t>
-      </w:r>
-      <w:r>
-        <w:t xml:space="preserve"> </w:t>
-      </w:r>
-      <w:r>
-        <w:t xml:space="preserve">Road,</w:t>
-      </w:r>
-      <w:r>
-        <w:t xml:space="preserve"> </w:t>
-      </w:r>
-      <w:r>
-        <w:t xml:space="preserve">DH1</w:t>
-      </w:r>
-      <w:r>
-        <w:t xml:space="preserve"> </w:t>
-      </w:r>
-      <w:r>
-        <w:t xml:space="preserve">3LE,</w:t>
-      </w:r>
-      <w:r>
-        <w:t xml:space="preserve"> </w:t>
-      </w:r>
-      <w:r>
-        <w:t xml:space="preserve">Durham,</w:t>
-      </w:r>
-      <w:r>
-        <w:t xml:space="preserve"> </w:t>
-      </w:r>
-      <w:r>
-        <w:t xml:space="preserve">United</w:t>
-      </w:r>
-      <w:r>
-        <w:t xml:space="preserve"> </w:t>
-      </w:r>
-      <w:r>
-        <w:t xml:space="preserve">Kingdom</w:t>
+        <w:t>Department of Earth Sciences, Durham University, South Road, DH1 3LE, Durham, United Kingdom</w:t>
       </w:r>
     </w:p>
     <w:p>
@@ -230,124 +71,10 @@
         <w:rPr>
           <w:vertAlign w:val="superscript"/>
         </w:rPr>
-        <w:t xml:space="preserve">2</w:t>
+        <w:t>2</w:t>
       </w:r>
       <w:r>
-        <w:t xml:space="preserve">Centro</w:t>
-      </w:r>
-      <w:r>
-        <w:t xml:space="preserve"> </w:t>
-      </w:r>
-      <w:r>
-        <w:t xml:space="preserve">de</w:t>
-      </w:r>
-      <w:r>
-        <w:t xml:space="preserve"> </w:t>
-      </w:r>
-      <w:r>
-        <w:t xml:space="preserve">Investigación</w:t>
-      </w:r>
-      <w:r>
-        <w:t xml:space="preserve"> </w:t>
-      </w:r>
-      <w:r>
-        <w:t xml:space="preserve">Mariña,</w:t>
-      </w:r>
-      <w:r>
-        <w:t xml:space="preserve"> </w:t>
-      </w:r>
-      <w:r>
-        <w:t xml:space="preserve">Grupo</w:t>
-      </w:r>
-      <w:r>
-        <w:t xml:space="preserve"> </w:t>
-      </w:r>
-      <w:r>
-        <w:t xml:space="preserve">de</w:t>
-      </w:r>
-      <w:r>
-        <w:t xml:space="preserve"> </w:t>
-      </w:r>
-      <w:r>
-        <w:t xml:space="preserve">Ecoloxía</w:t>
-      </w:r>
-      <w:r>
-        <w:t xml:space="preserve"> </w:t>
-      </w:r>
-      <w:r>
-        <w:t xml:space="preserve">Animal,</w:t>
-      </w:r>
-      <w:r>
-        <w:t xml:space="preserve"> </w:t>
-      </w:r>
-      <w:r>
-        <w:t xml:space="preserve">Departamento</w:t>
-      </w:r>
-      <w:r>
-        <w:t xml:space="preserve"> </w:t>
-      </w:r>
-      <w:r>
-        <w:t xml:space="preserve">de</w:t>
-      </w:r>
-      <w:r>
-        <w:t xml:space="preserve"> </w:t>
-      </w:r>
-      <w:r>
-        <w:t xml:space="preserve">Ecoloxía</w:t>
-      </w:r>
-      <w:r>
-        <w:t xml:space="preserve"> </w:t>
-      </w:r>
-      <w:r>
-        <w:t xml:space="preserve">e</w:t>
-      </w:r>
-      <w:r>
-        <w:t xml:space="preserve"> </w:t>
-      </w:r>
-      <w:r>
-        <w:t xml:space="preserve">Bioloxía</w:t>
-      </w:r>
-      <w:r>
-        <w:t xml:space="preserve"> </w:t>
-      </w:r>
-      <w:r>
-        <w:t xml:space="preserve">Animal,</w:t>
-      </w:r>
-      <w:r>
-        <w:t xml:space="preserve"> </w:t>
-      </w:r>
-      <w:r>
-        <w:t xml:space="preserve">Universidade</w:t>
-      </w:r>
-      <w:r>
-        <w:t xml:space="preserve"> </w:t>
-      </w:r>
-      <w:r>
-        <w:t xml:space="preserve">de</w:t>
-      </w:r>
-      <w:r>
-        <w:t xml:space="preserve"> </w:t>
-      </w:r>
-      <w:r>
-        <w:t xml:space="preserve">Vigo,</w:t>
-      </w:r>
-      <w:r>
-        <w:t xml:space="preserve"> </w:t>
-      </w:r>
-      <w:r>
-        <w:t xml:space="preserve">36310</w:t>
-      </w:r>
-      <w:r>
-        <w:t xml:space="preserve"> </w:t>
-      </w:r>
-      <w:r>
-        <w:t xml:space="preserve">Vigo,</w:t>
-      </w:r>
-      <w:r>
-        <w:t xml:space="preserve"> </w:t>
-      </w:r>
-      <w:r>
-        <w:t xml:space="preserve">Spain.</w:t>
+        <w:t>Centro de Investigación Mariña, Grupo de Ecoloxía Animal, Departamento de Ecoloxía e Bioloxía Animal, Universidade de Vigo, 36310 Vigo, Spain.</w:t>
       </w:r>
     </w:p>
     <w:p>
@@ -355,7 +82,7 @@
         <w:pStyle w:val="Author"/>
       </w:pPr>
       <w:r>
-        <w:t xml:space="preserve">—</w:t>
+        <w:t>—</w:t>
       </w:r>
     </w:p>
     <w:p>
@@ -364,66 +91,55 @@
       </w:pPr>
       <w:r>
         <w:rPr>
+          <w:b/>
           <w:bCs/>
-          <w:b/>
         </w:rPr>
-        <w:t xml:space="preserve">Corresponding</w:t>
+        <w:t>Corresponding author:</w:t>
       </w:r>
       <w:r>
-        <w:rPr>
-          <w:bCs/>
-          <w:b/>
-        </w:rPr>
-        <w:t xml:space="preserve"> </w:t>
-      </w:r>
-      <w:r>
-        <w:rPr>
-          <w:bCs/>
-          <w:b/>
-        </w:rPr>
-        <w:t xml:space="preserve">author:</w:t>
-      </w:r>
-      <w:r>
-        <w:t xml:space="preserve"> </w:t>
-      </w:r>
-      <w:r>
-        <w:t xml:space="preserve">kilian.eichenseer@durham.ac.uk</w:t>
+        <w:t xml:space="preserve"> kilian.eichenseer@durham.ac.uk</w:t>
       </w:r>
     </w:p>
     <w:tbl>
       <w:tblPr>
         <w:tblStyle w:val="Table"/>
-        <w:tblW w:type="pct" w:w="5000"/>
-        <w:tblLook w:firstRow="0" w:lastRow="0" w:firstColumn="0" w:lastColumn="0" w:noHBand="0" w:noVBand="0" w:val="0000"/>
+        <w:tblW w:w="5000" w:type="pct"/>
+        <w:tblLook w:val="0000" w:firstRow="0" w:lastRow="0" w:firstColumn="0" w:lastColumn="0" w:noHBand="0" w:noVBand="0"/>
       </w:tblPr>
       <w:tblGrid>
-        <w:gridCol w:w="7920"/>
+        <w:gridCol w:w="9360"/>
       </w:tblGrid>
       <w:tr>
         <w:tc>
-          <w:tcPr/>
-          <w:bookmarkStart w:id="23" w:name="fig-S1"/>
+          <w:tcPr>
+            <w:tcW w:w="0" w:type="auto"/>
+          </w:tcPr>
           <w:p>
             <w:pPr>
               <w:jc w:val="center"/>
             </w:pPr>
+            <w:bookmarkStart w:id="0" w:name="fig-S1"/>
             <w:r>
+              <w:rPr>
+                <w:noProof/>
+              </w:rPr>
               <w:drawing>
-                <wp:inline>
+                <wp:inline distT="0" distB="0" distL="0" distR="0" wp14:anchorId="4B57BA8B" wp14:editId="7F9C5264">
                   <wp:extent cx="5759999" cy="2795085"/>
-                  <wp:effectExtent b="0" l="0" r="0" t="0"/>
-                  <wp:docPr descr="" title="" id="21" name="Picture"/>
-                  <a:graphic>
+                  <wp:effectExtent l="0" t="0" r="0" b="0"/>
+                  <wp:docPr id="21" name="Picture"/>
+                  <wp:cNvGraphicFramePr/>
+                  <a:graphic xmlns:a="http://schemas.openxmlformats.org/drawingml/2006/main">
                     <a:graphicData uri="http://schemas.openxmlformats.org/drawingml/2006/picture">
-                      <pic:pic>
+                      <pic:pic xmlns:pic="http://schemas.openxmlformats.org/drawingml/2006/picture">
                         <pic:nvPicPr>
-                          <pic:cNvPr descr="../figures/SM/FigS1-Traceplot.jpg" id="22" name="Picture"/>
+                          <pic:cNvPr id="22" name="Picture" descr="../figures/SM/FigS1-Traceplot.jpg"/>
                           <pic:cNvPicPr>
-                            <a:picLocks noChangeArrowheads="1" noChangeAspect="1"/>
+                            <a:picLocks noChangeAspect="1" noChangeArrowheads="1"/>
                           </pic:cNvPicPr>
                         </pic:nvPicPr>
                         <pic:blipFill>
-                          <a:blip r:embed="rId20"/>
+                          <a:blip r:embed="rId7"/>
                           <a:stretch>
                             <a:fillRect/>
                           </a:stretch>
@@ -452,70 +168,95 @@
           </w:p>
           <w:p>
             <w:pPr>
-              <w:jc w:val="center"/>
-            </w:pPr>
-            <w:pPr>
-              <w:jc w:val="start"/>
+              <w:pStyle w:val="ImageCaption"/>
               <w:spacing w:before="200"/>
-              <w:pStyle w:val="ImageCaption"/>
+              <w:jc w:val="left"/>
             </w:pPr>
             <w:r>
-              <w:t xml:space="preserve">Figure S 1: Traceplots of a subset of the unknown model parameters. The four colours correspond to the four independent model runs. a) Traceplot of A, K-A, M, B and</w:t>
+              <w:t xml:space="preserve">Figure S1: </w:t>
             </w:r>
+            <w:proofErr w:type="spellStart"/>
             <w:r>
-              <w:t xml:space="preserve"> </w:t>
+              <w:t>Traceplots</w:t>
+            </w:r>
+            <w:proofErr w:type="spellEnd"/>
+            <w:r>
+              <w:t xml:space="preserve"> of a subset of the unknown model parameters. The four colours correspond to the four independent model runs. a) Traceplot of A, K-A, M, B and </w:t>
             </w:r>
             <m:oMath>
               <m:r>
+                <w:rPr>
+                  <w:rFonts w:ascii="Cambria Math" w:hAnsi="Cambria Math"/>
+                </w:rPr>
                 <m:t>σ</m:t>
               </m:r>
             </m:oMath>
             <w:r>
-              <w:t xml:space="preserve">; b) Traceplot of five selected</w:t>
-            </w:r>
-            <w:r>
-              <w:t xml:space="preserve"> </w:t>
+              <w:t xml:space="preserve">; b) Traceplot of five selected </w:t>
             </w:r>
             <m:oMath>
               <m:sSub>
+                <m:sSubPr>
+                  <m:ctrlPr>
+                    <w:rPr>
+                      <w:rFonts w:ascii="Cambria Math" w:hAnsi="Cambria Math"/>
+                    </w:rPr>
+                  </m:ctrlPr>
+                </m:sSubPr>
                 <m:e>
                   <m:r>
+                    <w:rPr>
+                      <w:rFonts w:ascii="Cambria Math" w:hAnsi="Cambria Math"/>
+                    </w:rPr>
                     <m:t>μ</m:t>
                   </m:r>
                 </m:e>
                 <m:sub>
                   <m:r>
+                    <w:rPr>
+                      <w:rFonts w:ascii="Cambria Math" w:hAnsi="Cambria Math"/>
+                    </w:rPr>
                     <m:t>j</m:t>
                   </m:r>
                 </m:sub>
               </m:sSub>
             </m:oMath>
             <w:r>
-              <w:t xml:space="preserve">; c) Traceplot of five selected</w:t>
-            </w:r>
-            <w:r>
-              <w:t xml:space="preserve"> </w:t>
+              <w:t xml:space="preserve">; c) Traceplot of five selected </w:t>
             </w:r>
             <m:oMath>
               <m:sSub>
+                <m:sSubPr>
+                  <m:ctrlPr>
+                    <w:rPr>
+                      <w:rFonts w:ascii="Cambria Math" w:hAnsi="Cambria Math"/>
+                    </w:rPr>
+                  </m:ctrlPr>
+                </m:sSubPr>
                 <m:e>
                   <m:r>
+                    <w:rPr>
+                      <w:rFonts w:ascii="Cambria Math" w:hAnsi="Cambria Math"/>
+                    </w:rPr>
                     <m:t>σ</m:t>
                   </m:r>
                 </m:e>
                 <m:sub>
                   <m:r>
+                    <w:rPr>
+                      <w:rFonts w:ascii="Cambria Math" w:hAnsi="Cambria Math"/>
+                    </w:rPr>
                     <m:t>j</m:t>
                   </m:r>
                 </m:sub>
               </m:sSub>
             </m:oMath>
             <w:r>
-              <w:t xml:space="preserve">. All traceplots display mixing of the chains, and relatively quick convergence.</w:t>
+              <w:t>. All traceplots display mixing of the chains, and relatively quick convergence.</w:t>
             </w:r>
           </w:p>
-          <w:bookmarkEnd w:id="23"/>
         </w:tc>
+        <w:bookmarkEnd w:id="0"/>
       </w:tr>
     </w:tbl>
     <w:p>
@@ -529,37 +270,44 @@
     <w:tbl>
       <w:tblPr>
         <w:tblStyle w:val="Table"/>
-        <w:tblW w:type="pct" w:w="5000"/>
-        <w:tblLook w:firstRow="0" w:lastRow="0" w:firstColumn="0" w:lastColumn="0" w:noHBand="0" w:noVBand="0" w:val="0000"/>
+        <w:tblW w:w="5000" w:type="pct"/>
+        <w:tblLook w:val="0000" w:firstRow="0" w:lastRow="0" w:firstColumn="0" w:lastColumn="0" w:noHBand="0" w:noVBand="0"/>
       </w:tblPr>
       <w:tblGrid>
-        <w:gridCol w:w="7920"/>
+        <w:gridCol w:w="9360"/>
       </w:tblGrid>
       <w:tr>
         <w:tc>
-          <w:tcPr/>
-          <w:bookmarkStart w:id="27" w:name="fig-S2"/>
+          <w:tcPr>
+            <w:tcW w:w="0" w:type="auto"/>
+          </w:tcPr>
           <w:p>
             <w:pPr>
               <w:jc w:val="center"/>
             </w:pPr>
+            <w:bookmarkStart w:id="1" w:name="fig-S2"/>
             <w:r>
+              <w:rPr>
+                <w:noProof/>
+              </w:rPr>
+              <w:lastRenderedPageBreak/>
               <w:drawing>
-                <wp:inline>
+                <wp:inline distT="0" distB="0" distL="0" distR="0" wp14:anchorId="2B11B5C0" wp14:editId="61763E1F">
                   <wp:extent cx="3779999" cy="2785263"/>
-                  <wp:effectExtent b="0" l="0" r="0" t="0"/>
-                  <wp:docPr descr="" title="" id="25" name="Picture"/>
-                  <a:graphic>
+                  <wp:effectExtent l="0" t="0" r="0" b="0"/>
+                  <wp:docPr id="25" name="Picture"/>
+                  <wp:cNvGraphicFramePr/>
+                  <a:graphic xmlns:a="http://schemas.openxmlformats.org/drawingml/2006/main">
                     <a:graphicData uri="http://schemas.openxmlformats.org/drawingml/2006/picture">
-                      <pic:pic>
+                      <pic:pic xmlns:pic="http://schemas.openxmlformats.org/drawingml/2006/picture">
                         <pic:nvPicPr>
-                          <pic:cNvPr descr="../figures/SM/FigS2_geochem_eeco.png" id="26" name="Picture"/>
+                          <pic:cNvPr id="26" name="Picture" descr="../figures/SM/FigS2_geochem_eeco.png"/>
                           <pic:cNvPicPr>
-                            <a:picLocks noChangeArrowheads="1" noChangeAspect="1"/>
+                            <a:picLocks noChangeAspect="1" noChangeArrowheads="1"/>
                           </pic:cNvPicPr>
                         </pic:nvPicPr>
                         <pic:blipFill>
-                          <a:blip r:embed="rId24"/>
+                          <a:blip r:embed="rId8"/>
                           <a:stretch>
                             <a:fillRect/>
                           </a:stretch>
@@ -588,39 +336,46 @@
           </w:p>
           <w:p>
             <w:pPr>
-              <w:jc w:val="center"/>
-            </w:pPr>
-            <w:pPr>
-              <w:jc w:val="start"/>
+              <w:pStyle w:val="ImageCaption"/>
               <w:spacing w:before="200"/>
-              <w:pStyle w:val="ImageCaption"/>
+              <w:jc w:val="left"/>
             </w:pPr>
             <w:r>
-              <w:t xml:space="preserve">Figure S 2: Estimated latitudinal temperature gradient using only the geochemical proxy data (orange), showing the median (line) and 95% credible interval (shading). Symbols with vertical lines show the median and 95% credible intervals of</w:t>
-            </w:r>
-            <w:r>
-              <w:t xml:space="preserve"> </w:t>
+              <w:t xml:space="preserve">Figure S2: Estimated latitudinal temperature gradient using only the geochemical proxy data (orange), showing the median (line) and 95% credible interval (shading). Symbols with vertical lines show the median and 95% credible intervals of </w:t>
             </w:r>
             <m:oMath>
               <m:sSub>
+                <m:sSubPr>
+                  <m:ctrlPr>
+                    <w:rPr>
+                      <w:rFonts w:ascii="Cambria Math" w:hAnsi="Cambria Math"/>
+                    </w:rPr>
+                  </m:ctrlPr>
+                </m:sSubPr>
                 <m:e>
                   <m:r>
+                    <w:rPr>
+                      <w:rFonts w:ascii="Cambria Math" w:hAnsi="Cambria Math"/>
+                    </w:rPr>
                     <m:t>μ</m:t>
                   </m:r>
                 </m:e>
                 <m:sub>
                   <m:r>
+                    <w:rPr>
+                      <w:rFonts w:ascii="Cambria Math" w:hAnsi="Cambria Math"/>
+                    </w:rPr>
                     <m:t>j</m:t>
                   </m:r>
                 </m:sub>
               </m:sSub>
             </m:oMath>
             <w:r>
-              <w:t xml:space="preserve">. The blue line and shading in the background show the latitudinal temperature gradient with the geochemical and ecological proxy data, as in Figure 4.</w:t>
+              <w:t>. The blue line and shading in the background show the latitudinal temperature gradient with the geochemical and ecological proxy data, as in Figure 4.</w:t>
             </w:r>
           </w:p>
-          <w:bookmarkEnd w:id="27"/>
         </w:tc>
+        <w:bookmarkEnd w:id="1"/>
       </w:tr>
     </w:tbl>
     <w:p>
@@ -634,37 +389,43 @@
     <w:tbl>
       <w:tblPr>
         <w:tblStyle w:val="Table"/>
-        <w:tblW w:type="pct" w:w="5000"/>
-        <w:tblLook w:firstRow="0" w:lastRow="0" w:firstColumn="0" w:lastColumn="0" w:noHBand="0" w:noVBand="0" w:val="0000"/>
+        <w:tblW w:w="5000" w:type="pct"/>
+        <w:tblLook w:val="0000" w:firstRow="0" w:lastRow="0" w:firstColumn="0" w:lastColumn="0" w:noHBand="0" w:noVBand="0"/>
       </w:tblPr>
       <w:tblGrid>
-        <w:gridCol w:w="7920"/>
+        <w:gridCol w:w="9360"/>
       </w:tblGrid>
       <w:tr>
         <w:tc>
-          <w:tcPr/>
-          <w:bookmarkStart w:id="31" w:name="fig-S3"/>
+          <w:tcPr>
+            <w:tcW w:w="0" w:type="auto"/>
+          </w:tcPr>
           <w:p>
             <w:pPr>
               <w:jc w:val="center"/>
             </w:pPr>
+            <w:bookmarkStart w:id="2" w:name="fig-S3"/>
             <w:r>
+              <w:rPr>
+                <w:noProof/>
+              </w:rPr>
               <w:drawing>
-                <wp:inline>
+                <wp:inline distT="0" distB="0" distL="0" distR="0" wp14:anchorId="103A0E05" wp14:editId="1E3898BB">
                   <wp:extent cx="4319999" cy="2749090"/>
-                  <wp:effectExtent b="0" l="0" r="0" t="0"/>
-                  <wp:docPr descr="" title="" id="29" name="Picture"/>
-                  <a:graphic>
+                  <wp:effectExtent l="0" t="0" r="0" b="0"/>
+                  <wp:docPr id="29" name="Picture"/>
+                  <wp:cNvGraphicFramePr/>
+                  <a:graphic xmlns:a="http://schemas.openxmlformats.org/drawingml/2006/main">
                     <a:graphicData uri="http://schemas.openxmlformats.org/drawingml/2006/picture">
-                      <pic:pic>
+                      <pic:pic xmlns:pic="http://schemas.openxmlformats.org/drawingml/2006/picture">
                         <pic:nvPicPr>
-                          <pic:cNvPr descr="../figures/SM/FigS3_north_south_eeco.png" id="30" name="Picture"/>
+                          <pic:cNvPr id="30" name="Picture" descr="../figures/SM/FigS3_north_south_eeco.png"/>
                           <pic:cNvPicPr>
-                            <a:picLocks noChangeArrowheads="1" noChangeAspect="1"/>
+                            <a:picLocks noChangeAspect="1" noChangeArrowheads="1"/>
                           </pic:cNvPicPr>
                         </pic:nvPicPr>
                         <pic:blipFill>
-                          <a:blip r:embed="rId28"/>
+                          <a:blip r:embed="rId9"/>
                           <a:stretch>
                             <a:fillRect/>
                           </a:stretch>
@@ -693,44 +454,52 @@
           </w:p>
           <w:p>
             <w:pPr>
-              <w:jc w:val="center"/>
-            </w:pPr>
-            <w:pPr>
-              <w:jc w:val="start"/>
+              <w:pStyle w:val="ImageCaption"/>
               <w:spacing w:before="200"/>
-              <w:pStyle w:val="ImageCaption"/>
+              <w:jc w:val="left"/>
             </w:pPr>
             <w:r>
-              <w:t xml:space="preserve">Figure S 3: Estimated latitudinal temperature gradients for each hemisphere, showing the medians (lines) and 95% credible intervals (shadings) in the Southern (red) and Northern Hemisphere (blue). Symbols with vertical lines show the median and 95% credible intervals of</w:t>
-            </w:r>
-            <w:r>
-              <w:t xml:space="preserve"> </w:t>
+              <w:t xml:space="preserve">Figure S3: Estimated latitudinal temperature gradients for each hemisphere, showing the medians (lines) and 95% credible intervals (shadings) in the Southern (red) and Northern Hemisphere (blue). Symbols with vertical lines show the median and 95% credible intervals of </w:t>
             </w:r>
             <m:oMath>
               <m:sSub>
+                <m:sSubPr>
+                  <m:ctrlPr>
+                    <w:rPr>
+                      <w:rFonts w:ascii="Cambria Math" w:hAnsi="Cambria Math"/>
+                    </w:rPr>
+                  </m:ctrlPr>
+                </m:sSubPr>
                 <m:e>
                   <m:r>
+                    <w:rPr>
+                      <w:rFonts w:ascii="Cambria Math" w:hAnsi="Cambria Math"/>
+                    </w:rPr>
                     <m:t>μ</m:t>
                   </m:r>
                 </m:e>
                 <m:sub>
                   <m:r>
+                    <w:rPr>
+                      <w:rFonts w:ascii="Cambria Math" w:hAnsi="Cambria Math"/>
+                    </w:rPr>
                     <m:t>j</m:t>
                   </m:r>
                 </m:sub>
               </m:sSub>
             </m:oMath>
             <w:r>
-              <w:t xml:space="preserve">. Turquoise symbols in the Northern Hemisphere highlight the ecological proxy data. The grey line and shading in the background show the latitudinal temperature gradient with the data from both hemispheres combined, plotted in both hemispheres.</w:t>
+              <w:t>. Turquoise symbols in the Northern Hemisphere highlight the ecological proxy data. The grey line and shading in the background show the latitudinal temperature gradient with the data from both hemispheres combined, plotted in both hemispheres.</w:t>
             </w:r>
           </w:p>
-          <w:bookmarkEnd w:id="31"/>
         </w:tc>
+        <w:bookmarkEnd w:id="2"/>
       </w:tr>
     </w:tbl>
+    <w:p/>
     <w:sectPr>
-      <w:pgSz w:h="15840" w:w="12240"/>
-      <w:pgMar w:bottom="1440" w:footer="720" w:gutter="0" w:header="720" w:left="1440" w:right="1440" w:top="1440"/>
+      <w:pgSz w:w="12240" w:h="15840"/>
+      <w:pgMar w:top="1440" w:right="1440" w:bottom="1440" w:left="1440" w:header="720" w:footer="720" w:gutter="0"/>
       <w:lnNumType w:countBy="1" w:restart="continuous"/>
       <w:cols w:space="720"/>
       <w:docGrid w:linePitch="326"/>
@@ -739,12 +508,40 @@
 </w:document>
 </file>
 
-<file path=word/comments.xml><?xml version="1.0" encoding="utf-8"?>
-<w:comments xmlns:w="http://schemas.openxmlformats.org/wordprocessingml/2006/main" xmlns:m="http://schemas.openxmlformats.org/officeDocument/2006/math" xmlns:r="http://schemas.openxmlformats.org/officeDocument/2006/relationships" xmlns:o="urn:schemas-microsoft-com:office:office" xmlns:v="urn:schemas-microsoft-com:vml" xmlns:w10="urn:schemas-microsoft-com:office:word" xmlns:a="http://schemas.openxmlformats.org/drawingml/2006/main" xmlns:pic="http://schemas.openxmlformats.org/drawingml/2006/picture" xmlns:wp="http://schemas.openxmlformats.org/drawingml/2006/wordprocessingDrawing"/>
+<file path=word/endnotes.xml><?xml version="1.0" encoding="utf-8"?>
+<w:endnotes xmlns:wpc="http://schemas.microsoft.com/office/word/2010/wordprocessingCanvas" xmlns:cx="http://schemas.microsoft.com/office/drawing/2014/chartex" xmlns:cx1="http://schemas.microsoft.com/office/drawing/2015/9/8/chartex" xmlns:cx2="http://schemas.microsoft.com/office/drawing/2015/10/21/chartex" xmlns:cx3="http://schemas.microsoft.com/office/drawing/2016/5/9/chartex" xmlns:cx4="http://schemas.microsoft.com/office/drawing/2016/5/10/chartex" xmlns:cx5="http://schemas.microsoft.com/office/drawing/2016/5/11/chartex" xmlns:cx6="http://schemas.microsoft.com/office/drawing/2016/5/12/chartex" xmlns:cx7="http://schemas.microsoft.com/office/drawing/2016/5/13/chartex" xmlns:cx8="http://schemas.microsoft.com/office/drawing/2016/5/14/chartex" xmlns:mc="http://schemas.openxmlformats.org/markup-compatibility/2006" xmlns:aink="http://schemas.microsoft.com/office/drawing/2016/ink" xmlns:am3d="http://schemas.microsoft.com/office/drawing/2017/model3d" xmlns:o="urn:schemas-microsoft-com:office:office" xmlns:oel="http://schemas.microsoft.com/office/2019/extlst" xmlns:r="http://schemas.openxmlformats.org/officeDocument/2006/relationships" xmlns:m="http://schemas.openxmlformats.org/officeDocument/2006/math" xmlns:v="urn:schemas-microsoft-com:vml" xmlns:wp14="http://schemas.microsoft.com/office/word/2010/wordprocessingDrawing" xmlns:wp="http://schemas.openxmlformats.org/drawingml/2006/wordprocessingDrawing" xmlns:w10="urn:schemas-microsoft-com:office:word" xmlns:w="http://schemas.openxmlformats.org/wordprocessingml/2006/main" xmlns:w14="http://schemas.microsoft.com/office/word/2010/wordml" xmlns:w15="http://schemas.microsoft.com/office/word/2012/wordml" xmlns:w16cex="http://schemas.microsoft.com/office/word/2018/wordml/cex" xmlns:w16cid="http://schemas.microsoft.com/office/word/2016/wordml/cid" xmlns:w16="http://schemas.microsoft.com/office/word/2018/wordml" xmlns:w16du="http://schemas.microsoft.com/office/word/2023/wordml/word16du" xmlns:w16sdtdh="http://schemas.microsoft.com/office/word/2020/wordml/sdtdatahash" xmlns:w16se="http://schemas.microsoft.com/office/word/2015/wordml/symex" xmlns:wpg="http://schemas.microsoft.com/office/word/2010/wordprocessingGroup" xmlns:wpi="http://schemas.microsoft.com/office/word/2010/wordprocessingInk" xmlns:wne="http://schemas.microsoft.com/office/word/2006/wordml" xmlns:wps="http://schemas.microsoft.com/office/word/2010/wordprocessingShape" mc:Ignorable="w14 w15 w16se w16cid w16 w16cex w16sdtdh wp14">
+  <w:endnote w:type="separator" w:id="-1">
+    <w:p>
+      <w:pPr>
+        <w:spacing w:after="0"/>
+      </w:pPr>
+      <w:r>
+        <w:separator/>
+      </w:r>
+    </w:p>
+  </w:endnote>
+  <w:endnote w:type="continuationSeparator" w:id="0">
+    <w:p>
+      <w:pPr>
+        <w:spacing w:after="0"/>
+      </w:pPr>
+      <w:r>
+        <w:continuationSeparator/>
+      </w:r>
+    </w:p>
+  </w:endnote>
+</w:endnotes>
 </file>
 
 <file path=word/footnotes.xml><?xml version="1.0" encoding="utf-8"?>
-<w:footnotes xmlns:w="http://schemas.openxmlformats.org/wordprocessingml/2006/main" xmlns:m="http://schemas.openxmlformats.org/officeDocument/2006/math" xmlns:r="http://schemas.openxmlformats.org/officeDocument/2006/relationships" xmlns:o="urn:schemas-microsoft-com:office:office" xmlns:v="urn:schemas-microsoft-com:vml" xmlns:w10="urn:schemas-microsoft-com:office:word" xmlns:a="http://schemas.openxmlformats.org/drawingml/2006/main" xmlns:pic="http://schemas.openxmlformats.org/drawingml/2006/picture" xmlns:wp="http://schemas.openxmlformats.org/drawingml/2006/wordprocessingDrawing">
+<w:footnotes xmlns:wpc="http://schemas.microsoft.com/office/word/2010/wordprocessingCanvas" xmlns:cx="http://schemas.microsoft.com/office/drawing/2014/chartex" xmlns:cx1="http://schemas.microsoft.com/office/drawing/2015/9/8/chartex" xmlns:cx2="http://schemas.microsoft.com/office/drawing/2015/10/21/chartex" xmlns:cx3="http://schemas.microsoft.com/office/drawing/2016/5/9/chartex" xmlns:cx4="http://schemas.microsoft.com/office/drawing/2016/5/10/chartex" xmlns:cx5="http://schemas.microsoft.com/office/drawing/2016/5/11/chartex" xmlns:cx6="http://schemas.microsoft.com/office/drawing/2016/5/12/chartex" xmlns:cx7="http://schemas.microsoft.com/office/drawing/2016/5/13/chartex" xmlns:cx8="http://schemas.microsoft.com/office/drawing/2016/5/14/chartex" xmlns:mc="http://schemas.openxmlformats.org/markup-compatibility/2006" xmlns:aink="http://schemas.microsoft.com/office/drawing/2016/ink" xmlns:am3d="http://schemas.microsoft.com/office/drawing/2017/model3d" xmlns:o="urn:schemas-microsoft-com:office:office" xmlns:oel="http://schemas.microsoft.com/office/2019/extlst" xmlns:r="http://schemas.openxmlformats.org/officeDocument/2006/relationships" xmlns:m="http://schemas.openxmlformats.org/officeDocument/2006/math" xmlns:v="urn:schemas-microsoft-com:vml" xmlns:wp14="http://schemas.microsoft.com/office/word/2010/wordprocessingDrawing" xmlns:wp="http://schemas.openxmlformats.org/drawingml/2006/wordprocessingDrawing" xmlns:w10="urn:schemas-microsoft-com:office:word" xmlns:w="http://schemas.openxmlformats.org/wordprocessingml/2006/main" xmlns:w14="http://schemas.microsoft.com/office/word/2010/wordml" xmlns:w15="http://schemas.microsoft.com/office/word/2012/wordml" xmlns:w16cex="http://schemas.microsoft.com/office/word/2018/wordml/cex" xmlns:w16cid="http://schemas.microsoft.com/office/word/2016/wordml/cid" xmlns:w16="http://schemas.microsoft.com/office/word/2018/wordml" xmlns:w16du="http://schemas.microsoft.com/office/word/2023/wordml/word16du" xmlns:w16sdtdh="http://schemas.microsoft.com/office/word/2020/wordml/sdtdatahash" xmlns:w16se="http://schemas.microsoft.com/office/word/2015/wordml/symex" xmlns:wpg="http://schemas.microsoft.com/office/word/2010/wordprocessingGroup" xmlns:wpi="http://schemas.microsoft.com/office/word/2010/wordprocessingInk" xmlns:wne="http://schemas.microsoft.com/office/word/2006/wordml" xmlns:wps="http://schemas.microsoft.com/office/word/2010/wordprocessingShape" mc:Ignorable="w14 w15 w16se w16cid w16 w16cex w16sdtdh wp14">
+  <w:footnote w:type="separator" w:id="-1">
+    <w:p>
+      <w:r>
+        <w:separator/>
+      </w:r>
+    </w:p>
+  </w:footnote>
   <w:footnote w:type="continuationSeparator" w:id="0">
     <w:p>
       <w:r>
@@ -752,19 +549,12 @@
       </w:r>
     </w:p>
   </w:footnote>
-  <w:footnote w:type="separator" w:id="-1">
-    <w:p>
-      <w:r>
-        <w:separator/>
-      </w:r>
-    </w:p>
-  </w:footnote>
 </w:footnotes>
 </file>
 
 <file path=word/numbering.xml><?xml version="1.0" encoding="utf-8"?>
-<w:numbering xmlns:aink="http://schemas.microsoft.com/office/drawing/2016/ink" xmlns:am3d="http://schemas.microsoft.com/office/drawing/2017/model3d" xmlns:cx="http://schemas.microsoft.com/office/drawing/2014/chartex" xmlns:cx1="http://schemas.microsoft.com/office/drawing/2015/9/8/chartex" xmlns:cx2="http://schemas.microsoft.com/office/drawing/2015/10/21/chartex" xmlns:cx3="http://schemas.microsoft.com/office/drawing/2016/5/9/chartex" xmlns:cx4="http://schemas.microsoft.com/office/drawing/2016/5/10/chartex" xmlns:cx5="http://schemas.microsoft.com/office/drawing/2016/5/11/chartex" xmlns:cx6="http://schemas.microsoft.com/office/drawing/2016/5/12/chartex" xmlns:cx7="http://schemas.microsoft.com/office/drawing/2016/5/13/chartex" xmlns:cx8="http://schemas.microsoft.com/office/drawing/2016/5/14/chartex" xmlns:m="http://schemas.openxmlformats.org/officeDocument/2006/math" xmlns:mc="http://schemas.openxmlformats.org/markup-compatibility/2006" xmlns:o="urn:schemas-microsoft-com:office:office" xmlns:oel="http://schemas.microsoft.com/office/2019/extlst" xmlns:r="http://schemas.openxmlformats.org/officeDocument/2006/relationships" xmlns:v="urn:schemas-microsoft-com:vml" xmlns:w="http://schemas.openxmlformats.org/wordprocessingml/2006/main" xmlns:w10="urn:schemas-microsoft-com:office:word" xmlns:w14="http://schemas.microsoft.com/office/word/2010/wordml" xmlns:w15="http://schemas.microsoft.com/office/word/2012/wordml" xmlns:w16="http://schemas.microsoft.com/office/word/2018/wordml" xmlns:w16cex="http://schemas.microsoft.com/office/word/2018/wordml/cex" xmlns:w16cid="http://schemas.microsoft.com/office/word/2016/wordml/cid" xmlns:w16sdtdh="http://schemas.microsoft.com/office/word/2020/wordml/sdtdatahash" xmlns:w16se="http://schemas.microsoft.com/office/word/2015/wordml/symex" xmlns:wne="http://schemas.microsoft.com/office/word/2006/wordml" xmlns:wp="http://schemas.openxmlformats.org/drawingml/2006/wordprocessingDrawing" xmlns:wp14="http://schemas.microsoft.com/office/word/2010/wordprocessingDrawing" xmlns:wpc="http://schemas.microsoft.com/office/word/2010/wordprocessingCanvas" xmlns:wpg="http://schemas.microsoft.com/office/word/2010/wordprocessingGroup" xmlns:wpi="http://schemas.microsoft.com/office/word/2010/wordprocessingInk" xmlns:wps="http://schemas.microsoft.com/office/word/2010/wordprocessingShape" mc:Ignorable="w14 w15 w16se w16cid w16 w16cex w16sdtdh wp14">
-  <w:abstractNum w15:restartNumberingAfterBreak="0" w:abstractNumId="0">
+<w:numbering xmlns:wpc="http://schemas.microsoft.com/office/word/2010/wordprocessingCanvas" xmlns:cx="http://schemas.microsoft.com/office/drawing/2014/chartex" xmlns:cx1="http://schemas.microsoft.com/office/drawing/2015/9/8/chartex" xmlns:cx2="http://schemas.microsoft.com/office/drawing/2015/10/21/chartex" xmlns:cx3="http://schemas.microsoft.com/office/drawing/2016/5/9/chartex" xmlns:cx4="http://schemas.microsoft.com/office/drawing/2016/5/10/chartex" xmlns:cx5="http://schemas.microsoft.com/office/drawing/2016/5/11/chartex" xmlns:cx6="http://schemas.microsoft.com/office/drawing/2016/5/12/chartex" xmlns:cx7="http://schemas.microsoft.com/office/drawing/2016/5/13/chartex" xmlns:cx8="http://schemas.microsoft.com/office/drawing/2016/5/14/chartex" xmlns:mc="http://schemas.openxmlformats.org/markup-compatibility/2006" xmlns:aink="http://schemas.microsoft.com/office/drawing/2016/ink" xmlns:am3d="http://schemas.microsoft.com/office/drawing/2017/model3d" xmlns:o="urn:schemas-microsoft-com:office:office" xmlns:oel="http://schemas.microsoft.com/office/2019/extlst" xmlns:r="http://schemas.openxmlformats.org/officeDocument/2006/relationships" xmlns:m="http://schemas.openxmlformats.org/officeDocument/2006/math" xmlns:v="urn:schemas-microsoft-com:vml" xmlns:wp14="http://schemas.microsoft.com/office/word/2010/wordprocessingDrawing" xmlns:wp="http://schemas.openxmlformats.org/drawingml/2006/wordprocessingDrawing" xmlns:w10="urn:schemas-microsoft-com:office:word" xmlns:w="http://schemas.openxmlformats.org/wordprocessingml/2006/main" xmlns:w14="http://schemas.microsoft.com/office/word/2010/wordml" xmlns:w15="http://schemas.microsoft.com/office/word/2012/wordml" xmlns:w16cex="http://schemas.microsoft.com/office/word/2018/wordml/cex" xmlns:w16cid="http://schemas.microsoft.com/office/word/2016/wordml/cid" xmlns:w16="http://schemas.microsoft.com/office/word/2018/wordml" xmlns:w16du="http://schemas.microsoft.com/office/word/2023/wordml/word16du" xmlns:w16sdtdh="http://schemas.microsoft.com/office/word/2020/wordml/sdtdatahash" xmlns:w16se="http://schemas.microsoft.com/office/word/2015/wordml/symex" xmlns:wpg="http://schemas.microsoft.com/office/word/2010/wordprocessingGroup" xmlns:wpi="http://schemas.microsoft.com/office/word/2010/wordprocessingInk" xmlns:wne="http://schemas.microsoft.com/office/word/2006/wordml" xmlns:wps="http://schemas.microsoft.com/office/word/2010/wordprocessingShape" mc:Ignorable="w14 w15 w16se w16cid w16 w16cex w16sdtdh wp14">
+  <w:abstractNum w:abstractNumId="0" w15:restartNumberingAfterBreak="0">
     <w:nsid w:val="FFFFFF7C"/>
     <w:multiLevelType w:val="singleLevel"/>
     <w:tmpl w:val="4A0052A6"/>
@@ -775,13 +565,13 @@
       <w:lvlJc w:val="left"/>
       <w:pPr>
         <w:tabs>
-          <w:tab w:pos="1492" w:val="num"/>
+          <w:tab w:val="num" w:pos="1492"/>
         </w:tabs>
-        <w:ind w:hanging="360" w:left="1492"/>
+        <w:ind w:left="1492" w:hanging="360"/>
       </w:pPr>
     </w:lvl>
   </w:abstractNum>
-  <w:abstractNum w15:restartNumberingAfterBreak="0" w:abstractNumId="1">
+  <w:abstractNum w:abstractNumId="1" w15:restartNumberingAfterBreak="0">
     <w:nsid w:val="FFFFFF7D"/>
     <w:multiLevelType w:val="singleLevel"/>
     <w:tmpl w:val="38662F56"/>
@@ -792,13 +582,13 @@
       <w:lvlJc w:val="left"/>
       <w:pPr>
         <w:tabs>
-          <w:tab w:pos="1209" w:val="num"/>
+          <w:tab w:val="num" w:pos="1209"/>
         </w:tabs>
-        <w:ind w:hanging="360" w:left="1209"/>
+        <w:ind w:left="1209" w:hanging="360"/>
       </w:pPr>
     </w:lvl>
   </w:abstractNum>
-  <w:abstractNum w15:restartNumberingAfterBreak="0" w:abstractNumId="2">
+  <w:abstractNum w:abstractNumId="2" w15:restartNumberingAfterBreak="0">
     <w:nsid w:val="FFFFFF7E"/>
     <w:multiLevelType w:val="singleLevel"/>
     <w:tmpl w:val="BA6EA560"/>
@@ -810,13 +600,13 @@
       <w:lvlJc w:val="left"/>
       <w:pPr>
         <w:tabs>
-          <w:tab w:pos="926" w:val="num"/>
+          <w:tab w:val="num" w:pos="926"/>
         </w:tabs>
-        <w:ind w:hanging="360" w:left="926"/>
+        <w:ind w:left="926" w:hanging="360"/>
       </w:pPr>
     </w:lvl>
   </w:abstractNum>
-  <w:abstractNum w15:restartNumberingAfterBreak="0" w:abstractNumId="3">
+  <w:abstractNum w:abstractNumId="3" w15:restartNumberingAfterBreak="0">
     <w:nsid w:val="FFFFFF7F"/>
     <w:multiLevelType w:val="singleLevel"/>
     <w:tmpl w:val="BF1297F0"/>
@@ -828,13 +618,13 @@
       <w:lvlJc w:val="left"/>
       <w:pPr>
         <w:tabs>
-          <w:tab w:pos="643" w:val="num"/>
+          <w:tab w:val="num" w:pos="643"/>
         </w:tabs>
-        <w:ind w:hanging="360" w:left="643"/>
+        <w:ind w:left="643" w:hanging="360"/>
       </w:pPr>
     </w:lvl>
   </w:abstractNum>
-  <w:abstractNum w15:restartNumberingAfterBreak="0" w:abstractNumId="4">
+  <w:abstractNum w:abstractNumId="4" w15:restartNumberingAfterBreak="0">
     <w:nsid w:val="FFFFFF80"/>
     <w:multiLevelType w:val="singleLevel"/>
     <w:tmpl w:val="7896B8DE"/>
@@ -845,16 +635,16 @@
       <w:lvlJc w:val="left"/>
       <w:pPr>
         <w:tabs>
-          <w:tab w:pos="1492" w:val="num"/>
+          <w:tab w:val="num" w:pos="1492"/>
         </w:tabs>
-        <w:ind w:hanging="360" w:left="1492"/>
+        <w:ind w:left="1492" w:hanging="360"/>
       </w:pPr>
       <w:rPr>
         <w:rFonts w:ascii="Symbol" w:hAnsi="Symbol" w:hint="default"/>
       </w:rPr>
     </w:lvl>
   </w:abstractNum>
-  <w:abstractNum w15:restartNumberingAfterBreak="0" w:abstractNumId="5">
+  <w:abstractNum w:abstractNumId="5" w15:restartNumberingAfterBreak="0">
     <w:nsid w:val="FFFFFF81"/>
     <w:multiLevelType w:val="singleLevel"/>
     <w:tmpl w:val="A70CFEFE"/>
@@ -865,16 +655,16 @@
       <w:lvlJc w:val="left"/>
       <w:pPr>
         <w:tabs>
-          <w:tab w:pos="1209" w:val="num"/>
+          <w:tab w:val="num" w:pos="1209"/>
         </w:tabs>
-        <w:ind w:hanging="360" w:left="1209"/>
+        <w:ind w:left="1209" w:hanging="360"/>
       </w:pPr>
       <w:rPr>
         <w:rFonts w:ascii="Symbol" w:hAnsi="Symbol" w:hint="default"/>
       </w:rPr>
     </w:lvl>
   </w:abstractNum>
-  <w:abstractNum w15:restartNumberingAfterBreak="0" w:abstractNumId="6">
+  <w:abstractNum w:abstractNumId="6" w15:restartNumberingAfterBreak="0">
     <w:nsid w:val="FFFFFF82"/>
     <w:multiLevelType w:val="singleLevel"/>
     <w:tmpl w:val="DC183DCC"/>
@@ -885,16 +675,16 @@
       <w:lvlJc w:val="left"/>
       <w:pPr>
         <w:tabs>
-          <w:tab w:pos="926" w:val="num"/>
+          <w:tab w:val="num" w:pos="926"/>
         </w:tabs>
-        <w:ind w:hanging="360" w:left="926"/>
+        <w:ind w:left="926" w:hanging="360"/>
       </w:pPr>
       <w:rPr>
         <w:rFonts w:ascii="Symbol" w:hAnsi="Symbol" w:hint="default"/>
       </w:rPr>
     </w:lvl>
   </w:abstractNum>
-  <w:abstractNum w15:restartNumberingAfterBreak="0" w:abstractNumId="7">
+  <w:abstractNum w:abstractNumId="7" w15:restartNumberingAfterBreak="0">
     <w:nsid w:val="FFFFFF83"/>
     <w:multiLevelType w:val="singleLevel"/>
     <w:tmpl w:val="067C08C4"/>
@@ -906,16 +696,16 @@
       <w:lvlJc w:val="left"/>
       <w:pPr>
         <w:tabs>
-          <w:tab w:pos="643" w:val="num"/>
+          <w:tab w:val="num" w:pos="643"/>
         </w:tabs>
-        <w:ind w:hanging="360" w:left="643"/>
+        <w:ind w:left="643" w:hanging="360"/>
       </w:pPr>
       <w:rPr>
         <w:rFonts w:ascii="Symbol" w:hAnsi="Symbol" w:hint="default"/>
       </w:rPr>
     </w:lvl>
   </w:abstractNum>
-  <w:abstractNum w15:restartNumberingAfterBreak="0" w:abstractNumId="8">
+  <w:abstractNum w:abstractNumId="8" w15:restartNumberingAfterBreak="0">
     <w:nsid w:val="FFFFFF88"/>
     <w:multiLevelType w:val="singleLevel"/>
     <w:tmpl w:val="5B9CEB7A"/>
@@ -927,13 +717,13 @@
       <w:lvlJc w:val="left"/>
       <w:pPr>
         <w:tabs>
-          <w:tab w:pos="360" w:val="num"/>
+          <w:tab w:val="num" w:pos="360"/>
         </w:tabs>
-        <w:ind w:hanging="360" w:left="360"/>
+        <w:ind w:left="360" w:hanging="360"/>
       </w:pPr>
     </w:lvl>
   </w:abstractNum>
-  <w:abstractNum w15:restartNumberingAfterBreak="0" w:abstractNumId="9">
+  <w:abstractNum w:abstractNumId="9" w15:restartNumberingAfterBreak="0">
     <w:nsid w:val="FFFFFF89"/>
     <w:multiLevelType w:val="singleLevel"/>
     <w:tmpl w:val="DECCCAC0"/>
@@ -945,16 +735,16 @@
       <w:lvlJc w:val="left"/>
       <w:pPr>
         <w:tabs>
-          <w:tab w:pos="360" w:val="num"/>
+          <w:tab w:val="num" w:pos="360"/>
         </w:tabs>
-        <w:ind w:hanging="360" w:left="360"/>
+        <w:ind w:left="360" w:hanging="360"/>
       </w:pPr>
       <w:rPr>
         <w:rFonts w:ascii="Symbol" w:hAnsi="Symbol" w:hint="default"/>
       </w:rPr>
     </w:lvl>
   </w:abstractNum>
-  <w:abstractNum w15:restartNumberingAfterBreak="0" w:abstractNumId="10">
+  <w:abstractNum w:abstractNumId="10" w15:restartNumberingAfterBreak="0">
     <w:nsid w:val="0000A990"/>
     <w:multiLevelType w:val="multilevel"/>
     <w:tmpl w:val="903845CC"/>
@@ -963,7 +753,7 @@
       <w:lvlText w:val=" "/>
       <w:lvlJc w:val="left"/>
       <w:pPr>
-        <w:ind w:hanging="480" w:left="720"/>
+        <w:ind w:left="720" w:hanging="480"/>
       </w:pPr>
     </w:lvl>
     <w:lvl w:ilvl="1">
@@ -971,7 +761,7 @@
       <w:lvlText w:val=" "/>
       <w:lvlJc w:val="left"/>
       <w:pPr>
-        <w:ind w:hanging="480" w:left="1440"/>
+        <w:ind w:left="1440" w:hanging="480"/>
       </w:pPr>
     </w:lvl>
     <w:lvl w:ilvl="2">
@@ -979,7 +769,7 @@
       <w:lvlText w:val=" "/>
       <w:lvlJc w:val="left"/>
       <w:pPr>
-        <w:ind w:hanging="480" w:left="2160"/>
+        <w:ind w:left="2160" w:hanging="480"/>
       </w:pPr>
     </w:lvl>
     <w:lvl w:ilvl="3">
@@ -987,7 +777,7 @@
       <w:lvlText w:val=" "/>
       <w:lvlJc w:val="left"/>
       <w:pPr>
-        <w:ind w:hanging="480" w:left="2880"/>
+        <w:ind w:left="2880" w:hanging="480"/>
       </w:pPr>
     </w:lvl>
     <w:lvl w:ilvl="4">
@@ -995,7 +785,7 @@
       <w:lvlText w:val=" "/>
       <w:lvlJc w:val="left"/>
       <w:pPr>
-        <w:ind w:hanging="480" w:left="3600"/>
+        <w:ind w:left="3600" w:hanging="480"/>
       </w:pPr>
     </w:lvl>
     <w:lvl w:ilvl="5">
@@ -1003,7 +793,7 @@
       <w:lvlText w:val=" "/>
       <w:lvlJc w:val="left"/>
       <w:pPr>
-        <w:ind w:hanging="480" w:left="4320"/>
+        <w:ind w:left="4320" w:hanging="480"/>
       </w:pPr>
     </w:lvl>
     <w:lvl w:ilvl="6">
@@ -1011,7 +801,7 @@
       <w:lvlText w:val=" "/>
       <w:lvlJc w:val="left"/>
       <w:pPr>
-        <w:ind w:hanging="480" w:left="5040"/>
+        <w:ind w:left="5040" w:hanging="480"/>
       </w:pPr>
     </w:lvl>
     <w:lvl w:ilvl="7">
@@ -1019,7 +809,7 @@
       <w:lvlText w:val=" "/>
       <w:lvlJc w:val="left"/>
       <w:pPr>
-        <w:ind w:hanging="480" w:left="5760"/>
+        <w:ind w:left="5760" w:hanging="480"/>
       </w:pPr>
     </w:lvl>
     <w:lvl w:ilvl="8">
@@ -1027,137 +817,61 @@
       <w:lvlText w:val=" "/>
       <w:lvlJc w:val="left"/>
       <w:pPr>
-        <w:ind w:hanging="480" w:left="6480"/>
+        <w:ind w:left="6480" w:hanging="480"/>
       </w:pPr>
     </w:lvl>
   </w:abstractNum>
-  <w:abstractNum w:abstractNumId="990">
-    <w:nsid w:val="A990"/>
-    <w:multiLevelType w:val="multilevel"/>
-    <w:lvl w:ilvl="0">
-      <w:numFmt w:val="bullet"/>
-      <w:lvlText w:val=" "/>
-      <w:lvlJc w:val="left"/>
-      <w:pPr>
-        <w:ind w:left="720" w:hanging="480"/>
-      </w:pPr>
-    </w:lvl>
-    <w:lvl w:ilvl="1">
-      <w:numFmt w:val="bullet"/>
-      <w:lvlText w:val=" "/>
-      <w:lvlJc w:val="left"/>
-      <w:pPr>
-        <w:ind w:left="1440" w:hanging="480"/>
-      </w:pPr>
-    </w:lvl>
-    <w:lvl w:ilvl="2">
-      <w:numFmt w:val="bullet"/>
-      <w:lvlText w:val=" "/>
-      <w:lvlJc w:val="left"/>
-      <w:pPr>
-        <w:ind w:left="2160" w:hanging="480"/>
-      </w:pPr>
-    </w:lvl>
-    <w:lvl w:ilvl="3">
-      <w:numFmt w:val="bullet"/>
-      <w:lvlText w:val=" "/>
-      <w:lvlJc w:val="left"/>
-      <w:pPr>
-        <w:ind w:left="2880" w:hanging="480"/>
-      </w:pPr>
-    </w:lvl>
-    <w:lvl w:ilvl="4">
-      <w:numFmt w:val="bullet"/>
-      <w:lvlText w:val=" "/>
-      <w:lvlJc w:val="left"/>
-      <w:pPr>
-        <w:ind w:left="3600" w:hanging="480"/>
-      </w:pPr>
-    </w:lvl>
-    <w:lvl w:ilvl="5">
-      <w:numFmt w:val="bullet"/>
-      <w:lvlText w:val=" "/>
-      <w:lvlJc w:val="left"/>
-      <w:pPr>
-        <w:ind w:left="4320" w:hanging="480"/>
-      </w:pPr>
-    </w:lvl>
-    <w:lvl w:ilvl="6">
-      <w:numFmt w:val="bullet"/>
-      <w:lvlText w:val=" "/>
-      <w:lvlJc w:val="left"/>
-      <w:pPr>
-        <w:ind w:left="5040" w:hanging="480"/>
-      </w:pPr>
-    </w:lvl>
-    <w:lvl w:ilvl="7">
-      <w:numFmt w:val="bullet"/>
-      <w:lvlText w:val=" "/>
-      <w:lvlJc w:val="left"/>
-      <w:pPr>
-        <w:ind w:left="5760" w:hanging="480"/>
-      </w:pPr>
-    </w:lvl>
-    <w:lvl w:ilvl="8">
-      <w:numFmt w:val="bullet"/>
-      <w:lvlText w:val=" "/>
-      <w:lvlJc w:val="left"/>
-      <w:pPr>
-        <w:ind w:left="6480" w:hanging="480"/>
-      </w:pPr>
-    </w:lvl>
-  </w:abstractNum>
-  <w:num w16cid:durableId="1244607270" w:numId="1">
+  <w:num w:numId="1" w16cid:durableId="1244607270">
     <w:abstractNumId w:val="10"/>
   </w:num>
-  <w:num w16cid:durableId="875895870" w:numId="2">
+  <w:num w:numId="2" w16cid:durableId="875895870">
     <w:abstractNumId w:val="0"/>
   </w:num>
-  <w:num w16cid:durableId="281620880" w:numId="3">
+  <w:num w:numId="3" w16cid:durableId="281620880">
     <w:abstractNumId w:val="1"/>
   </w:num>
-  <w:num w16cid:durableId="1773629339" w:numId="4">
+  <w:num w:numId="4" w16cid:durableId="1773629339">
     <w:abstractNumId w:val="2"/>
   </w:num>
-  <w:num w16cid:durableId="685718076" w:numId="5">
+  <w:num w:numId="5" w16cid:durableId="685718076">
     <w:abstractNumId w:val="3"/>
   </w:num>
-  <w:num w16cid:durableId="1066300578" w:numId="6">
+  <w:num w:numId="6" w16cid:durableId="1066300578">
     <w:abstractNumId w:val="8"/>
   </w:num>
-  <w:num w16cid:durableId="1142650266" w:numId="7">
+  <w:num w:numId="7" w16cid:durableId="1142650266">
     <w:abstractNumId w:val="4"/>
   </w:num>
-  <w:num w16cid:durableId="1477378528" w:numId="8">
+  <w:num w:numId="8" w16cid:durableId="1477378528">
     <w:abstractNumId w:val="5"/>
   </w:num>
-  <w:num w16cid:durableId="377513812" w:numId="9">
+  <w:num w:numId="9" w16cid:durableId="377513812">
     <w:abstractNumId w:val="6"/>
   </w:num>
-  <w:num w16cid:durableId="1512333186" w:numId="10">
+  <w:num w:numId="10" w16cid:durableId="1512333186">
     <w:abstractNumId w:val="7"/>
   </w:num>
-  <w:num w16cid:durableId="1275287811" w:numId="11">
+  <w:num w:numId="11" w16cid:durableId="1275287811">
     <w:abstractNumId w:val="9"/>
   </w:num>
-  <w:num w16cid:durableId="713575294" w:numId="12">
+  <w:num w:numId="12" w16cid:durableId="713575294">
     <w:abstractNumId w:val="10"/>
   </w:num>
-  <w:num w:numId="1000">
-    <w:abstractNumId w:val="990"/>
+  <w:num w:numId="13" w16cid:durableId="1271203958">
+    <w:abstractNumId w:val="10"/>
   </w:num>
 </w:numbering>
 </file>
 
 <file path=word/styles.xml><?xml version="1.0" encoding="utf-8"?>
-<w:styles xmlns:mc="http://schemas.openxmlformats.org/markup-compatibility/2006" xmlns:r="http://schemas.openxmlformats.org/officeDocument/2006/relationships" xmlns:w="http://schemas.openxmlformats.org/wordprocessingml/2006/main" xmlns:w14="http://schemas.microsoft.com/office/word/2010/wordml" xmlns:w15="http://schemas.microsoft.com/office/word/2012/wordml" xmlns:w16="http://schemas.microsoft.com/office/word/2018/wordml" xmlns:w16cex="http://schemas.microsoft.com/office/word/2018/wordml/cex" xmlns:w16cid="http://schemas.microsoft.com/office/word/2016/wordml/cid" xmlns:w16sdtdh="http://schemas.microsoft.com/office/word/2020/wordml/sdtdatahash" xmlns:w16se="http://schemas.microsoft.com/office/word/2015/wordml/symex" mc:Ignorable="w14 w15 w16se w16cid w16 w16cex w16sdtdh">
+<w:styles xmlns:mc="http://schemas.openxmlformats.org/markup-compatibility/2006" xmlns:r="http://schemas.openxmlformats.org/officeDocument/2006/relationships" xmlns:w="http://schemas.openxmlformats.org/wordprocessingml/2006/main" xmlns:w14="http://schemas.microsoft.com/office/word/2010/wordml" xmlns:w15="http://schemas.microsoft.com/office/word/2012/wordml" xmlns:w16cex="http://schemas.microsoft.com/office/word/2018/wordml/cex" xmlns:w16cid="http://schemas.microsoft.com/office/word/2016/wordml/cid" xmlns:w16="http://schemas.microsoft.com/office/word/2018/wordml" xmlns:w16sdtdh="http://schemas.microsoft.com/office/word/2020/wordml/sdtdatahash" xmlns:w16se="http://schemas.microsoft.com/office/word/2015/wordml/symex" mc:Ignorable="w14 w15 w16se w16cid w16 w16cex w16sdtdh">
   <w:docDefaults>
     <w:rPrDefault>
       <w:rPr>
-        <w:rFonts w:asciiTheme="minorHAnsi" w:cstheme="minorBidi" w:eastAsiaTheme="minorHAnsi" w:hAnsiTheme="minorHAnsi"/>
+        <w:rFonts w:asciiTheme="minorHAnsi" w:eastAsiaTheme="minorHAnsi" w:hAnsiTheme="minorHAnsi" w:cstheme="minorBidi"/>
         <w:sz w:val="24"/>
         <w:szCs w:val="24"/>
-        <w:lang w:bidi="ar-SA" w:eastAsia="en-US" w:val="en-US"/>
+        <w:lang w:val="en-US" w:eastAsia="en-US" w:bidi="ar-SA"/>
       </w:rPr>
     </w:rPrDefault>
     <w:pPrDefault>
@@ -1166,7 +880,7 @@
       </w:pPr>
     </w:pPrDefault>
   </w:docDefaults>
-  <w:latentStyles w:count="376" w:defLockedState="0" w:defQFormat="0" w:defSemiHidden="0" w:defUIPriority="0" w:defUnhideWhenUsed="0">
+  <w:latentStyles w:defLockedState="0" w:defUIPriority="0" w:defSemiHidden="0" w:defUnhideWhenUsed="0" w:defQFormat="0" w:count="376">
     <w:lsdException w:name="heading 5" w:semiHidden="1" w:unhideWhenUsed="1"/>
     <w:lsdException w:name="index 2" w:semiHidden="1" w:unhideWhenUsed="1"/>
     <w:lsdException w:name="index 3" w:semiHidden="1" w:unhideWhenUsed="1"/>
@@ -1504,7 +1218,7 @@
     <w:lsdException w:name="Unresolved Mention" w:semiHidden="1" w:uiPriority="99" w:unhideWhenUsed="1"/>
     <w:lsdException w:name="Smart Link" w:semiHidden="1" w:uiPriority="99" w:unhideWhenUsed="1"/>
   </w:latentStyles>
-  <w:style w:default="1" w:styleId="Normal" w:type="paragraph">
+  <w:style w:type="paragraph" w:default="1" w:styleId="Normal">
     <w:name w:val="Normal"/>
     <w:qFormat/>
     <w:rsid w:val="005E7DBF"/>
@@ -1513,7 +1227,7 @@
       <w:sz w:val="22"/>
     </w:rPr>
   </w:style>
-  <w:style w:styleId="Heading1" w:type="paragraph">
+  <w:style w:type="paragraph" w:styleId="Heading1">
     <w:name w:val="heading 1"/>
     <w:basedOn w:val="Normal"/>
     <w:next w:val="BodyText"/>
@@ -1523,19 +1237,19 @@
     <w:pPr>
       <w:keepNext/>
       <w:keepLines/>
-      <w:spacing w:after="0" w:before="480"/>
+      <w:spacing w:before="480" w:after="0"/>
       <w:outlineLvl w:val="0"/>
     </w:pPr>
     <w:rPr>
-      <w:rFonts w:cstheme="majorBidi" w:eastAsiaTheme="majorEastAsia"/>
+      <w:rFonts w:eastAsiaTheme="majorEastAsia" w:cstheme="majorBidi"/>
       <w:b/>
       <w:bCs/>
-      <w:color w:themeColor="text1" w:val="000000"/>
+      <w:color w:val="000000" w:themeColor="text1"/>
       <w:sz w:val="32"/>
       <w:szCs w:val="32"/>
     </w:rPr>
   </w:style>
-  <w:style w:styleId="Heading2" w:type="paragraph">
+  <w:style w:type="paragraph" w:styleId="Heading2">
     <w:name w:val="heading 2"/>
     <w:basedOn w:val="Normal"/>
     <w:next w:val="BodyText"/>
@@ -1546,19 +1260,19 @@
     <w:pPr>
       <w:keepNext/>
       <w:keepLines/>
-      <w:spacing w:after="0" w:before="200"/>
+      <w:spacing w:before="200" w:after="0"/>
       <w:outlineLvl w:val="1"/>
     </w:pPr>
     <w:rPr>
-      <w:rFonts w:cstheme="majorBidi" w:eastAsiaTheme="majorEastAsia"/>
+      <w:rFonts w:eastAsiaTheme="majorEastAsia" w:cstheme="majorBidi"/>
       <w:b/>
       <w:bCs/>
-      <w:color w:themeColor="text1" w:val="000000"/>
+      <w:color w:val="000000" w:themeColor="text1"/>
       <w:sz w:val="28"/>
       <w:szCs w:val="28"/>
     </w:rPr>
   </w:style>
-  <w:style w:styleId="Heading3" w:type="paragraph">
+  <w:style w:type="paragraph" w:styleId="Heading3">
     <w:name w:val="heading 3"/>
     <w:basedOn w:val="Normal"/>
     <w:next w:val="BodyText"/>
@@ -1569,17 +1283,17 @@
     <w:pPr>
       <w:keepNext/>
       <w:keepLines/>
-      <w:spacing w:after="0" w:before="200"/>
+      <w:spacing w:before="200" w:after="0"/>
       <w:outlineLvl w:val="2"/>
     </w:pPr>
     <w:rPr>
-      <w:rFonts w:cs="Times New Roman" w:eastAsiaTheme="majorEastAsia"/>
+      <w:rFonts w:eastAsiaTheme="majorEastAsia" w:cs="Times New Roman"/>
       <w:b/>
       <w:bCs/>
-      <w:color w:themeColor="text1" w:val="000000"/>
-    </w:rPr>
-  </w:style>
-  <w:style w:styleId="Heading4" w:type="paragraph">
+      <w:color w:val="000000" w:themeColor="text1"/>
+    </w:rPr>
+  </w:style>
+  <w:style w:type="paragraph" w:styleId="Heading4">
     <w:name w:val="heading 4"/>
     <w:basedOn w:val="Normal"/>
     <w:next w:val="BodyText"/>
@@ -1590,16 +1304,16 @@
     <w:pPr>
       <w:keepNext/>
       <w:keepLines/>
-      <w:spacing w:after="0" w:before="200"/>
+      <w:spacing w:before="200" w:after="0"/>
       <w:outlineLvl w:val="3"/>
     </w:pPr>
     <w:rPr>
-      <w:rFonts w:cs="Times New Roman" w:eastAsiaTheme="majorEastAsia"/>
+      <w:rFonts w:eastAsiaTheme="majorEastAsia" w:cs="Times New Roman"/>
       <w:bCs/>
-      <w:color w:themeColor="text1" w:val="000000"/>
-    </w:rPr>
-  </w:style>
-  <w:style w:styleId="Heading5" w:type="paragraph">
+      <w:color w:val="000000" w:themeColor="text1"/>
+    </w:rPr>
+  </w:style>
+  <w:style w:type="paragraph" w:styleId="Heading5">
     <w:name w:val="heading 5"/>
     <w:basedOn w:val="Normal"/>
     <w:next w:val="BodyText"/>
@@ -1610,15 +1324,15 @@
     <w:pPr>
       <w:keepNext/>
       <w:keepLines/>
-      <w:spacing w:after="0" w:before="200"/>
+      <w:spacing w:before="200" w:after="0"/>
       <w:outlineLvl w:val="4"/>
     </w:pPr>
     <w:rPr>
-      <w:rFonts w:cs="Times New Roman" w:eastAsiaTheme="majorEastAsia"/>
-      <w:color w:themeColor="text1" w:val="000000"/>
-    </w:rPr>
-  </w:style>
-  <w:style w:styleId="Heading6" w:type="paragraph">
+      <w:rFonts w:eastAsiaTheme="majorEastAsia" w:cs="Times New Roman"/>
+      <w:color w:val="000000" w:themeColor="text1"/>
+    </w:rPr>
+  </w:style>
+  <w:style w:type="paragraph" w:styleId="Heading6">
     <w:name w:val="heading 6"/>
     <w:basedOn w:val="Normal"/>
     <w:next w:val="BodyText"/>
@@ -1629,15 +1343,15 @@
     <w:pPr>
       <w:keepNext/>
       <w:keepLines/>
-      <w:spacing w:after="0" w:before="200"/>
+      <w:spacing w:before="200" w:after="0"/>
       <w:outlineLvl w:val="5"/>
     </w:pPr>
     <w:rPr>
-      <w:rFonts w:cs="Times New Roman" w:eastAsiaTheme="majorEastAsia"/>
-      <w:color w:themeColor="text1" w:val="000000"/>
-    </w:rPr>
-  </w:style>
-  <w:style w:styleId="Heading7" w:type="paragraph">
+      <w:rFonts w:eastAsiaTheme="majorEastAsia" w:cs="Times New Roman"/>
+      <w:color w:val="000000" w:themeColor="text1"/>
+    </w:rPr>
+  </w:style>
+  <w:style w:type="paragraph" w:styleId="Heading7">
     <w:name w:val="heading 7"/>
     <w:basedOn w:val="Normal"/>
     <w:next w:val="BodyText"/>
@@ -1648,15 +1362,15 @@
     <w:pPr>
       <w:keepNext/>
       <w:keepLines/>
-      <w:spacing w:after="0" w:before="200"/>
+      <w:spacing w:before="200" w:after="0"/>
       <w:outlineLvl w:val="6"/>
     </w:pPr>
     <w:rPr>
-      <w:rFonts w:cs="Times New Roman" w:eastAsiaTheme="majorEastAsia"/>
-      <w:color w:themeColor="text1" w:val="000000"/>
-    </w:rPr>
-  </w:style>
-  <w:style w:styleId="Heading8" w:type="paragraph">
+      <w:rFonts w:eastAsiaTheme="majorEastAsia" w:cs="Times New Roman"/>
+      <w:color w:val="000000" w:themeColor="text1"/>
+    </w:rPr>
+  </w:style>
+  <w:style w:type="paragraph" w:styleId="Heading8">
     <w:name w:val="heading 8"/>
     <w:basedOn w:val="Normal"/>
     <w:next w:val="BodyText"/>
@@ -1667,15 +1381,15 @@
     <w:pPr>
       <w:keepNext/>
       <w:keepLines/>
-      <w:spacing w:after="0" w:before="200"/>
+      <w:spacing w:before="200" w:after="0"/>
       <w:outlineLvl w:val="7"/>
     </w:pPr>
     <w:rPr>
-      <w:rFonts w:cs="Times New Roman" w:eastAsiaTheme="majorEastAsia"/>
-      <w:color w:themeColor="text1" w:val="000000"/>
-    </w:rPr>
-  </w:style>
-  <w:style w:styleId="Heading9" w:type="paragraph">
+      <w:rFonts w:eastAsiaTheme="majorEastAsia" w:cs="Times New Roman"/>
+      <w:color w:val="000000" w:themeColor="text1"/>
+    </w:rPr>
+  </w:style>
+  <w:style w:type="paragraph" w:styleId="Heading9">
     <w:name w:val="heading 9"/>
     <w:basedOn w:val="Normal"/>
     <w:next w:val="BodyText"/>
@@ -1685,67 +1399,67 @@
     <w:pPr>
       <w:keepNext/>
       <w:keepLines/>
-      <w:spacing w:after="0" w:before="200"/>
+      <w:spacing w:before="200" w:after="0"/>
       <w:outlineLvl w:val="8"/>
     </w:pPr>
     <w:rPr>
-      <w:rFonts w:asciiTheme="majorHAnsi" w:cstheme="majorBidi" w:eastAsiaTheme="majorEastAsia" w:hAnsiTheme="majorHAnsi"/>
-      <w:color w:themeColor="accent1" w:val="4F81BD"/>
-    </w:rPr>
-  </w:style>
-  <w:style w:default="1" w:styleId="DefaultParagraphFont" w:type="character">
+      <w:rFonts w:asciiTheme="majorHAnsi" w:eastAsiaTheme="majorEastAsia" w:hAnsiTheme="majorHAnsi" w:cstheme="majorBidi"/>
+      <w:color w:val="4F81BD" w:themeColor="accent1"/>
+    </w:rPr>
+  </w:style>
+  <w:style w:type="character" w:default="1" w:styleId="DefaultParagraphFont">
     <w:name w:val="Default Paragraph Font"/>
     <w:uiPriority w:val="1"/>
     <w:semiHidden/>
     <w:unhideWhenUsed/>
   </w:style>
-  <w:style w:default="1" w:styleId="TableNormal" w:type="table">
+  <w:style w:type="table" w:default="1" w:styleId="TableNormal">
     <w:name w:val="Normal Table"/>
     <w:uiPriority w:val="99"/>
     <w:semiHidden/>
     <w:unhideWhenUsed/>
     <w:tblPr>
-      <w:tblInd w:type="dxa" w:w="0"/>
+      <w:tblInd w:w="0" w:type="dxa"/>
       <w:tblCellMar>
-        <w:top w:type="dxa" w:w="0"/>
-        <w:left w:type="dxa" w:w="108"/>
-        <w:bottom w:type="dxa" w:w="0"/>
-        <w:right w:type="dxa" w:w="108"/>
+        <w:top w:w="0" w:type="dxa"/>
+        <w:left w:w="108" w:type="dxa"/>
+        <w:bottom w:w="0" w:type="dxa"/>
+        <w:right w:w="108" w:type="dxa"/>
       </w:tblCellMar>
     </w:tblPr>
   </w:style>
-  <w:style w:default="1" w:styleId="NoList" w:type="numbering">
+  <w:style w:type="numbering" w:default="1" w:styleId="NoList">
     <w:name w:val="No List"/>
     <w:uiPriority w:val="99"/>
     <w:semiHidden/>
     <w:unhideWhenUsed/>
   </w:style>
-  <w:style w:styleId="BodyText" w:type="paragraph">
+  <w:style w:type="paragraph" w:styleId="BodyText">
     <w:name w:val="Body Text"/>
     <w:basedOn w:val="Normal"/>
     <w:link w:val="BodyTextChar"/>
     <w:qFormat/>
     <w:rsid w:val="00CF7947"/>
     <w:pPr>
-      <w:spacing w:after="180" w:before="180" w:line="360" w:lineRule="auto"/>
+      <w:spacing w:before="180" w:after="180" w:line="360" w:lineRule="auto"/>
       <w:jc w:val="both"/>
     </w:pPr>
   </w:style>
-  <w:style w:customStyle="1" w:styleId="FirstParagraph" w:type="paragraph">
+  <w:style w:type="paragraph" w:customStyle="1" w:styleId="FirstParagraph">
     <w:name w:val="First Paragraph"/>
     <w:basedOn w:val="BodyText"/>
     <w:next w:val="BodyText"/>
     <w:qFormat/>
   </w:style>
-  <w:style w:customStyle="1" w:styleId="Compact" w:type="paragraph">
+  <w:style w:type="paragraph" w:customStyle="1" w:styleId="Compact">
     <w:name w:val="Compact"/>
     <w:basedOn w:val="BodyText"/>
     <w:qFormat/>
     <w:pPr>
-      <w:spacing w:after="36" w:before="36"/>
-    </w:pPr>
-  </w:style>
-  <w:style w:styleId="Title" w:type="paragraph">
+      <w:spacing w:before="36" w:after="36"/>
+    </w:pPr>
+  </w:style>
+  <w:style w:type="paragraph" w:styleId="Title">
     <w:name w:val="Title"/>
     <w:basedOn w:val="Normal"/>
     <w:next w:val="BodyText"/>
@@ -1758,15 +1472,15 @@
       <w:jc w:val="center"/>
     </w:pPr>
     <w:rPr>
-      <w:rFonts w:cs="Angsana New" w:eastAsiaTheme="majorEastAsia"/>
+      <w:rFonts w:eastAsiaTheme="majorEastAsia" w:cs="Angsana New"/>
       <w:b/>
       <w:bCs/>
-      <w:color w:themeColor="text1" w:val="000000"/>
+      <w:color w:val="000000" w:themeColor="text1"/>
       <w:sz w:val="32"/>
       <w:szCs w:val="32"/>
     </w:rPr>
   </w:style>
-  <w:style w:styleId="Subtitle" w:type="paragraph">
+  <w:style w:type="paragraph" w:styleId="Subtitle">
     <w:name w:val="Subtitle"/>
     <w:basedOn w:val="Title"/>
     <w:next w:val="BodyText"/>
@@ -1779,7 +1493,7 @@
       <w:szCs w:val="30"/>
     </w:rPr>
   </w:style>
-  <w:style w:customStyle="1" w:styleId="Author" w:type="paragraph">
+  <w:style w:type="paragraph" w:customStyle="1" w:styleId="Author">
     <w:name w:val="Author"/>
     <w:next w:val="BodyText"/>
     <w:qFormat/>
@@ -1795,7 +1509,7 @@
       <w:sz w:val="22"/>
     </w:rPr>
   </w:style>
-  <w:style w:styleId="Date" w:type="paragraph">
+  <w:style w:type="paragraph" w:styleId="Date">
     <w:name w:val="Date"/>
     <w:next w:val="BodyText"/>
     <w:qFormat/>
@@ -1805,7 +1519,7 @@
       <w:jc w:val="center"/>
     </w:pPr>
   </w:style>
-  <w:style w:customStyle="1" w:styleId="Abstract" w:type="paragraph">
+  <w:style w:type="paragraph" w:customStyle="1" w:styleId="Abstract">
     <w:name w:val="Abstract"/>
     <w:basedOn w:val="Normal"/>
     <w:next w:val="BodyText"/>
@@ -1814,7 +1528,7 @@
     <w:pPr>
       <w:keepNext/>
       <w:keepLines/>
-      <w:spacing w:after="300" w:before="300"/>
+      <w:spacing w:before="300" w:after="300"/>
       <w:jc w:val="center"/>
     </w:pPr>
     <w:rPr>
@@ -1824,13 +1538,13 @@
       <w:szCs w:val="32"/>
     </w:rPr>
   </w:style>
-  <w:style w:styleId="Bibliography" w:type="paragraph">
+  <w:style w:type="paragraph" w:styleId="Bibliography">
     <w:name w:val="Bibliography"/>
     <w:basedOn w:val="Normal"/>
     <w:qFormat/>
     <w:rsid w:val="00E25B66"/>
   </w:style>
-  <w:style w:styleId="BlockText" w:type="paragraph">
+  <w:style w:type="paragraph" w:styleId="BlockText">
     <w:name w:val="Block Text"/>
     <w:basedOn w:val="BodyText"/>
     <w:next w:val="BodyText"/>
@@ -1838,11 +1552,11 @@
     <w:unhideWhenUsed/>
     <w:qFormat/>
     <w:pPr>
-      <w:spacing w:after="100" w:before="100"/>
+      <w:spacing w:before="100" w:after="100"/>
       <w:ind w:left="480" w:right="480"/>
     </w:pPr>
   </w:style>
-  <w:style w:styleId="FootnoteText" w:type="paragraph">
+  <w:style w:type="paragraph" w:styleId="FootnoteText">
     <w:name w:val="footnote text"/>
     <w:basedOn w:val="Normal"/>
     <w:uiPriority w:val="9"/>
@@ -1856,18 +1570,18 @@
       <w:sz w:val="16"/>
     </w:rPr>
   </w:style>
-  <w:style w:customStyle="1" w:styleId="Table" w:type="table">
+  <w:style w:type="table" w:customStyle="1" w:styleId="Table">
     <w:name w:val="Table"/>
     <w:semiHidden/>
     <w:unhideWhenUsed/>
     <w:qFormat/>
     <w:tblPr>
-      <w:tblInd w:type="dxa" w:w="0"/>
+      <w:tblInd w:w="0" w:type="dxa"/>
       <w:tblCellMar>
-        <w:top w:type="dxa" w:w="0"/>
-        <w:left w:type="dxa" w:w="108"/>
-        <w:bottom w:type="dxa" w:w="0"/>
-        <w:right w:type="dxa" w:w="108"/>
+        <w:top w:w="0" w:type="dxa"/>
+        <w:left w:w="108" w:type="dxa"/>
+        <w:bottom w:w="0" w:type="dxa"/>
+        <w:right w:w="108" w:type="dxa"/>
       </w:tblCellMar>
     </w:tblPr>
     <w:tblStylePr w:type="firstRow">
@@ -1879,13 +1593,13 @@
       </w:trPr>
       <w:tcPr>
         <w:tcBorders>
-          <w:bottom w:color="auto" w:space="0" w:sz="0" w:val="single"/>
+          <w:bottom w:val="single" w:sz="0" w:space="0" w:color="auto"/>
         </w:tcBorders>
         <w:vAlign w:val="bottom"/>
       </w:tcPr>
     </w:tblStylePr>
   </w:style>
-  <w:style w:customStyle="1" w:styleId="DefinitionTerm" w:type="paragraph">
+  <w:style w:type="paragraph" w:customStyle="1" w:styleId="DefinitionTerm">
     <w:name w:val="Definition Term"/>
     <w:basedOn w:val="Normal"/>
     <w:next w:val="Definition"/>
@@ -1898,17 +1612,17 @@
       <w:b/>
     </w:rPr>
   </w:style>
-  <w:style w:customStyle="1" w:styleId="Definition" w:type="paragraph">
+  <w:style w:type="paragraph" w:customStyle="1" w:styleId="Definition">
     <w:name w:val="Definition"/>
     <w:basedOn w:val="Normal"/>
   </w:style>
-  <w:style w:styleId="Caption" w:type="paragraph">
+  <w:style w:type="paragraph" w:styleId="Caption">
     <w:name w:val="caption"/>
     <w:basedOn w:val="CaptionedFigure"/>
     <w:link w:val="CaptionChar"/>
     <w:rsid w:val="00F94E32"/>
   </w:style>
-  <w:style w:customStyle="1" w:styleId="TableCaption" w:type="paragraph">
+  <w:style w:type="paragraph" w:customStyle="1" w:styleId="TableCaption">
     <w:name w:val="Table Caption"/>
     <w:basedOn w:val="BodyText"/>
     <w:rsid w:val="001571EA"/>
@@ -1916,16 +1630,16 @@
       <w:spacing w:line="240" w:lineRule="auto"/>
     </w:pPr>
   </w:style>
-  <w:style w:customStyle="1" w:styleId="ImageCaption" w:type="paragraph">
+  <w:style w:type="paragraph" w:customStyle="1" w:styleId="ImageCaption">
     <w:name w:val="Image Caption"/>
     <w:basedOn w:val="Caption"/>
     <w:rsid w:val="00A416B6"/>
   </w:style>
-  <w:style w:customStyle="1" w:styleId="Figure" w:type="paragraph">
+  <w:style w:type="paragraph" w:customStyle="1" w:styleId="Figure">
     <w:name w:val="Figure"/>
     <w:basedOn w:val="Normal"/>
   </w:style>
-  <w:style w:customStyle="1" w:styleId="CaptionedFigure" w:type="paragraph">
+  <w:style w:type="paragraph" w:customStyle="1" w:styleId="CaptionedFigure">
     <w:name w:val="Captioned Figure"/>
     <w:basedOn w:val="Normal"/>
     <w:rsid w:val="00F94E32"/>
@@ -1938,59 +1652,59 @@
       <w:szCs w:val="22"/>
     </w:rPr>
   </w:style>
-  <w:style w:customStyle="1" w:styleId="CaptionChar" w:type="character">
+  <w:style w:type="character" w:customStyle="1" w:styleId="CaptionChar">
     <w:name w:val="Caption Char"/>
     <w:basedOn w:val="DefaultParagraphFont"/>
     <w:link w:val="Caption"/>
     <w:rsid w:val="00F94E32"/>
     <w:rPr>
-      <w:rFonts w:ascii="Times New Roman" w:cs="Times New Roman" w:hAnsi="Times New Roman"/>
-      <w:sz w:val="22"/>
-      <w:szCs w:val="22"/>
-    </w:rPr>
-  </w:style>
-  <w:style w:customStyle="1" w:styleId="VerbatimChar" w:type="character">
+      <w:rFonts w:ascii="Times New Roman" w:hAnsi="Times New Roman" w:cs="Times New Roman"/>
+      <w:sz w:val="22"/>
+      <w:szCs w:val="22"/>
+    </w:rPr>
+  </w:style>
+  <w:style w:type="character" w:customStyle="1" w:styleId="VerbatimChar">
     <w:name w:val="Verbatim Char"/>
     <w:basedOn w:val="CaptionChar"/>
     <w:link w:val="SourceCode"/>
     <w:rPr>
-      <w:rFonts w:ascii="Consolas" w:cs="Times New Roman" w:hAnsi="Consolas"/>
-      <w:sz w:val="22"/>
-      <w:szCs w:val="22"/>
-    </w:rPr>
-  </w:style>
-  <w:style w:customStyle="1" w:styleId="SectionNumber" w:type="character">
+      <w:rFonts w:ascii="Consolas" w:hAnsi="Consolas" w:cs="Times New Roman"/>
+      <w:sz w:val="22"/>
+      <w:szCs w:val="22"/>
+    </w:rPr>
+  </w:style>
+  <w:style w:type="character" w:customStyle="1" w:styleId="SectionNumber">
     <w:name w:val="Section Number"/>
     <w:basedOn w:val="CaptionChar"/>
     <w:rPr>
-      <w:rFonts w:ascii="Times New Roman" w:cs="Times New Roman" w:hAnsi="Times New Roman"/>
-      <w:sz w:val="22"/>
-      <w:szCs w:val="22"/>
-    </w:rPr>
-  </w:style>
-  <w:style w:styleId="FootnoteReference" w:type="character">
+      <w:rFonts w:ascii="Times New Roman" w:hAnsi="Times New Roman" w:cs="Times New Roman"/>
+      <w:sz w:val="22"/>
+      <w:szCs w:val="22"/>
+    </w:rPr>
+  </w:style>
+  <w:style w:type="character" w:styleId="FootnoteReference">
     <w:name w:val="footnote reference"/>
     <w:basedOn w:val="CaptionChar"/>
     <w:rsid w:val="00E25B66"/>
     <w:rPr>
-      <w:rFonts w:ascii="Times New Roman" w:cs="Times New Roman" w:hAnsi="Times New Roman"/>
+      <w:rFonts w:ascii="Times New Roman" w:hAnsi="Times New Roman" w:cs="Times New Roman"/>
       <w:sz w:val="24"/>
       <w:szCs w:val="22"/>
       <w:vertAlign w:val="superscript"/>
     </w:rPr>
   </w:style>
-  <w:style w:styleId="Hyperlink" w:type="character">
+  <w:style w:type="character" w:styleId="Hyperlink">
     <w:name w:val="Hyperlink"/>
     <w:basedOn w:val="CaptionChar"/>
     <w:rsid w:val="00174DC2"/>
     <w:rPr>
-      <w:rFonts w:ascii="Times New Roman" w:cs="Times New Roman" w:hAnsi="Times New Roman"/>
-      <w:color w:themeColor="text1" w:val="000000"/>
-      <w:sz w:val="22"/>
-      <w:szCs w:val="22"/>
-    </w:rPr>
-  </w:style>
-  <w:style w:styleId="TOCHeading" w:type="paragraph">
+      <w:rFonts w:ascii="Times New Roman" w:hAnsi="Times New Roman" w:cs="Times New Roman"/>
+      <w:color w:val="000000" w:themeColor="text1"/>
+      <w:sz w:val="22"/>
+      <w:szCs w:val="22"/>
+    </w:rPr>
+  </w:style>
+  <w:style w:type="paragraph" w:styleId="TOCHeading">
     <w:name w:val="TOC Heading"/>
     <w:basedOn w:val="Heading1"/>
     <w:next w:val="BodyText"/>
@@ -2004,371 +1718,371 @@
     <w:rPr>
       <w:b w:val="0"/>
       <w:bCs w:val="0"/>
-      <w:color w:themeColor="accent1" w:themeShade="BF" w:val="365F91"/>
-    </w:rPr>
-  </w:style>
-  <w:style w:customStyle="1" w:styleId="SourceCode" w:type="paragraph">
+      <w:color w:val="365F91" w:themeColor="accent1" w:themeShade="BF"/>
+    </w:rPr>
+  </w:style>
+  <w:style w:type="paragraph" w:customStyle="1" w:styleId="SourceCode">
     <w:name w:val="Source Code"/>
     <w:basedOn w:val="Normal"/>
     <w:link w:val="VerbatimChar"/>
     <w:pPr>
-      <w:shd w:color="auto" w:fill="F8F8F8" w:val="clear"/>
+      <w:shd w:val="clear" w:color="auto" w:fill="F8F8F8"/>
       <w:wordWrap w:val="0"/>
     </w:pPr>
   </w:style>
-  <w:style w:customStyle="1" w:styleId="KeywordTok" w:type="character">
+  <w:style w:type="character" w:customStyle="1" w:styleId="KeywordTok">
     <w:name w:val="KeywordTok"/>
     <w:basedOn w:val="VerbatimChar"/>
     <w:rPr>
-      <w:rFonts w:ascii="Consolas" w:cs="Times New Roman" w:hAnsi="Consolas"/>
+      <w:rFonts w:ascii="Consolas" w:hAnsi="Consolas" w:cs="Times New Roman"/>
       <w:b/>
       <w:color w:val="204A87"/>
       <w:sz w:val="22"/>
       <w:szCs w:val="22"/>
-      <w:shd w:color="auto" w:fill="F8F8F8" w:val="clear"/>
-    </w:rPr>
-  </w:style>
-  <w:style w:customStyle="1" w:styleId="DataTypeTok" w:type="character">
+      <w:shd w:val="clear" w:color="auto" w:fill="F8F8F8"/>
+    </w:rPr>
+  </w:style>
+  <w:style w:type="character" w:customStyle="1" w:styleId="DataTypeTok">
     <w:name w:val="DataTypeTok"/>
     <w:basedOn w:val="VerbatimChar"/>
     <w:rPr>
-      <w:rFonts w:ascii="Consolas" w:cs="Times New Roman" w:hAnsi="Consolas"/>
+      <w:rFonts w:ascii="Consolas" w:hAnsi="Consolas" w:cs="Times New Roman"/>
       <w:color w:val="204A87"/>
       <w:sz w:val="22"/>
       <w:szCs w:val="22"/>
-      <w:shd w:color="auto" w:fill="F8F8F8" w:val="clear"/>
-    </w:rPr>
-  </w:style>
-  <w:style w:customStyle="1" w:styleId="DecValTok" w:type="character">
+      <w:shd w:val="clear" w:color="auto" w:fill="F8F8F8"/>
+    </w:rPr>
+  </w:style>
+  <w:style w:type="character" w:customStyle="1" w:styleId="DecValTok">
     <w:name w:val="DecValTok"/>
     <w:basedOn w:val="VerbatimChar"/>
     <w:rPr>
-      <w:rFonts w:ascii="Consolas" w:cs="Times New Roman" w:hAnsi="Consolas"/>
+      <w:rFonts w:ascii="Consolas" w:hAnsi="Consolas" w:cs="Times New Roman"/>
       <w:color w:val="0000CF"/>
       <w:sz w:val="22"/>
       <w:szCs w:val="22"/>
-      <w:shd w:color="auto" w:fill="F8F8F8" w:val="clear"/>
-    </w:rPr>
-  </w:style>
-  <w:style w:customStyle="1" w:styleId="BaseNTok" w:type="character">
+      <w:shd w:val="clear" w:color="auto" w:fill="F8F8F8"/>
+    </w:rPr>
+  </w:style>
+  <w:style w:type="character" w:customStyle="1" w:styleId="BaseNTok">
     <w:name w:val="BaseNTok"/>
     <w:basedOn w:val="VerbatimChar"/>
     <w:rPr>
-      <w:rFonts w:ascii="Consolas" w:cs="Times New Roman" w:hAnsi="Consolas"/>
+      <w:rFonts w:ascii="Consolas" w:hAnsi="Consolas" w:cs="Times New Roman"/>
       <w:color w:val="0000CF"/>
       <w:sz w:val="22"/>
       <w:szCs w:val="22"/>
-      <w:shd w:color="auto" w:fill="F8F8F8" w:val="clear"/>
-    </w:rPr>
-  </w:style>
-  <w:style w:customStyle="1" w:styleId="FloatTok" w:type="character">
+      <w:shd w:val="clear" w:color="auto" w:fill="F8F8F8"/>
+    </w:rPr>
+  </w:style>
+  <w:style w:type="character" w:customStyle="1" w:styleId="FloatTok">
     <w:name w:val="FloatTok"/>
     <w:basedOn w:val="VerbatimChar"/>
     <w:rPr>
-      <w:rFonts w:ascii="Consolas" w:cs="Times New Roman" w:hAnsi="Consolas"/>
+      <w:rFonts w:ascii="Consolas" w:hAnsi="Consolas" w:cs="Times New Roman"/>
       <w:color w:val="0000CF"/>
       <w:sz w:val="22"/>
       <w:szCs w:val="22"/>
-      <w:shd w:color="auto" w:fill="F8F8F8" w:val="clear"/>
-    </w:rPr>
-  </w:style>
-  <w:style w:customStyle="1" w:styleId="ConstantTok" w:type="character">
+      <w:shd w:val="clear" w:color="auto" w:fill="F8F8F8"/>
+    </w:rPr>
+  </w:style>
+  <w:style w:type="character" w:customStyle="1" w:styleId="ConstantTok">
     <w:name w:val="ConstantTok"/>
     <w:basedOn w:val="VerbatimChar"/>
     <w:rPr>
-      <w:rFonts w:ascii="Consolas" w:cs="Times New Roman" w:hAnsi="Consolas"/>
+      <w:rFonts w:ascii="Consolas" w:hAnsi="Consolas" w:cs="Times New Roman"/>
       <w:color w:val="000000"/>
       <w:sz w:val="22"/>
       <w:szCs w:val="22"/>
-      <w:shd w:color="auto" w:fill="F8F8F8" w:val="clear"/>
-    </w:rPr>
-  </w:style>
-  <w:style w:customStyle="1" w:styleId="CharTok" w:type="character">
+      <w:shd w:val="clear" w:color="auto" w:fill="F8F8F8"/>
+    </w:rPr>
+  </w:style>
+  <w:style w:type="character" w:customStyle="1" w:styleId="CharTok">
     <w:name w:val="CharTok"/>
     <w:basedOn w:val="VerbatimChar"/>
     <w:rPr>
-      <w:rFonts w:ascii="Consolas" w:cs="Times New Roman" w:hAnsi="Consolas"/>
+      <w:rFonts w:ascii="Consolas" w:hAnsi="Consolas" w:cs="Times New Roman"/>
       <w:color w:val="4E9A06"/>
       <w:sz w:val="22"/>
       <w:szCs w:val="22"/>
-      <w:shd w:color="auto" w:fill="F8F8F8" w:val="clear"/>
-    </w:rPr>
-  </w:style>
-  <w:style w:customStyle="1" w:styleId="SpecialCharTok" w:type="character">
+      <w:shd w:val="clear" w:color="auto" w:fill="F8F8F8"/>
+    </w:rPr>
+  </w:style>
+  <w:style w:type="character" w:customStyle="1" w:styleId="SpecialCharTok">
     <w:name w:val="SpecialCharTok"/>
     <w:basedOn w:val="VerbatimChar"/>
     <w:rPr>
-      <w:rFonts w:ascii="Consolas" w:cs="Times New Roman" w:hAnsi="Consolas"/>
+      <w:rFonts w:ascii="Consolas" w:hAnsi="Consolas" w:cs="Times New Roman"/>
       <w:color w:val="000000"/>
       <w:sz w:val="22"/>
       <w:szCs w:val="22"/>
-      <w:shd w:color="auto" w:fill="F8F8F8" w:val="clear"/>
-    </w:rPr>
-  </w:style>
-  <w:style w:customStyle="1" w:styleId="StringTok" w:type="character">
+      <w:shd w:val="clear" w:color="auto" w:fill="F8F8F8"/>
+    </w:rPr>
+  </w:style>
+  <w:style w:type="character" w:customStyle="1" w:styleId="StringTok">
     <w:name w:val="StringTok"/>
     <w:basedOn w:val="VerbatimChar"/>
     <w:rPr>
-      <w:rFonts w:ascii="Consolas" w:cs="Times New Roman" w:hAnsi="Consolas"/>
+      <w:rFonts w:ascii="Consolas" w:hAnsi="Consolas" w:cs="Times New Roman"/>
       <w:color w:val="4E9A06"/>
       <w:sz w:val="22"/>
       <w:szCs w:val="22"/>
-      <w:shd w:color="auto" w:fill="F8F8F8" w:val="clear"/>
-    </w:rPr>
-  </w:style>
-  <w:style w:customStyle="1" w:styleId="VerbatimStringTok" w:type="character">
+      <w:shd w:val="clear" w:color="auto" w:fill="F8F8F8"/>
+    </w:rPr>
+  </w:style>
+  <w:style w:type="character" w:customStyle="1" w:styleId="VerbatimStringTok">
     <w:name w:val="VerbatimStringTok"/>
     <w:basedOn w:val="VerbatimChar"/>
     <w:rPr>
-      <w:rFonts w:ascii="Consolas" w:cs="Times New Roman" w:hAnsi="Consolas"/>
+      <w:rFonts w:ascii="Consolas" w:hAnsi="Consolas" w:cs="Times New Roman"/>
       <w:color w:val="4E9A06"/>
       <w:sz w:val="22"/>
       <w:szCs w:val="22"/>
-      <w:shd w:color="auto" w:fill="F8F8F8" w:val="clear"/>
-    </w:rPr>
-  </w:style>
-  <w:style w:customStyle="1" w:styleId="SpecialStringTok" w:type="character">
+      <w:shd w:val="clear" w:color="auto" w:fill="F8F8F8"/>
+    </w:rPr>
+  </w:style>
+  <w:style w:type="character" w:customStyle="1" w:styleId="SpecialStringTok">
     <w:name w:val="SpecialStringTok"/>
     <w:basedOn w:val="VerbatimChar"/>
     <w:rPr>
-      <w:rFonts w:ascii="Consolas" w:cs="Times New Roman" w:hAnsi="Consolas"/>
+      <w:rFonts w:ascii="Consolas" w:hAnsi="Consolas" w:cs="Times New Roman"/>
       <w:color w:val="4E9A06"/>
       <w:sz w:val="22"/>
       <w:szCs w:val="22"/>
-      <w:shd w:color="auto" w:fill="F8F8F8" w:val="clear"/>
-    </w:rPr>
-  </w:style>
-  <w:style w:customStyle="1" w:styleId="ImportTok" w:type="character">
+      <w:shd w:val="clear" w:color="auto" w:fill="F8F8F8"/>
+    </w:rPr>
+  </w:style>
+  <w:style w:type="character" w:customStyle="1" w:styleId="ImportTok">
     <w:name w:val="ImportTok"/>
     <w:basedOn w:val="VerbatimChar"/>
     <w:rPr>
-      <w:rFonts w:ascii="Consolas" w:cs="Times New Roman" w:hAnsi="Consolas"/>
-      <w:sz w:val="22"/>
-      <w:szCs w:val="22"/>
-      <w:shd w:color="auto" w:fill="F8F8F8" w:val="clear"/>
-    </w:rPr>
-  </w:style>
-  <w:style w:customStyle="1" w:styleId="CommentTok" w:type="character">
+      <w:rFonts w:ascii="Consolas" w:hAnsi="Consolas" w:cs="Times New Roman"/>
+      <w:sz w:val="22"/>
+      <w:szCs w:val="22"/>
+      <w:shd w:val="clear" w:color="auto" w:fill="F8F8F8"/>
+    </w:rPr>
+  </w:style>
+  <w:style w:type="character" w:customStyle="1" w:styleId="CommentTok">
     <w:name w:val="CommentTok"/>
     <w:basedOn w:val="VerbatimChar"/>
     <w:rPr>
-      <w:rFonts w:ascii="Consolas" w:cs="Times New Roman" w:hAnsi="Consolas"/>
+      <w:rFonts w:ascii="Consolas" w:hAnsi="Consolas" w:cs="Times New Roman"/>
       <w:i/>
       <w:color w:val="8F5902"/>
       <w:sz w:val="22"/>
       <w:szCs w:val="22"/>
-      <w:shd w:color="auto" w:fill="F8F8F8" w:val="clear"/>
-    </w:rPr>
-  </w:style>
-  <w:style w:customStyle="1" w:styleId="DocumentationTok" w:type="character">
+      <w:shd w:val="clear" w:color="auto" w:fill="F8F8F8"/>
+    </w:rPr>
+  </w:style>
+  <w:style w:type="character" w:customStyle="1" w:styleId="DocumentationTok">
     <w:name w:val="DocumentationTok"/>
     <w:basedOn w:val="VerbatimChar"/>
     <w:rPr>
-      <w:rFonts w:ascii="Consolas" w:cs="Times New Roman" w:hAnsi="Consolas"/>
+      <w:rFonts w:ascii="Consolas" w:hAnsi="Consolas" w:cs="Times New Roman"/>
       <w:b/>
       <w:i/>
       <w:color w:val="8F5902"/>
       <w:sz w:val="22"/>
       <w:szCs w:val="22"/>
-      <w:shd w:color="auto" w:fill="F8F8F8" w:val="clear"/>
-    </w:rPr>
-  </w:style>
-  <w:style w:customStyle="1" w:styleId="AnnotationTok" w:type="character">
+      <w:shd w:val="clear" w:color="auto" w:fill="F8F8F8"/>
+    </w:rPr>
+  </w:style>
+  <w:style w:type="character" w:customStyle="1" w:styleId="AnnotationTok">
     <w:name w:val="AnnotationTok"/>
     <w:basedOn w:val="VerbatimChar"/>
     <w:rPr>
-      <w:rFonts w:ascii="Consolas" w:cs="Times New Roman" w:hAnsi="Consolas"/>
+      <w:rFonts w:ascii="Consolas" w:hAnsi="Consolas" w:cs="Times New Roman"/>
       <w:b/>
       <w:i/>
       <w:color w:val="8F5902"/>
       <w:sz w:val="22"/>
       <w:szCs w:val="22"/>
-      <w:shd w:color="auto" w:fill="F8F8F8" w:val="clear"/>
-    </w:rPr>
-  </w:style>
-  <w:style w:customStyle="1" w:styleId="CommentVarTok" w:type="character">
+      <w:shd w:val="clear" w:color="auto" w:fill="F8F8F8"/>
+    </w:rPr>
+  </w:style>
+  <w:style w:type="character" w:customStyle="1" w:styleId="CommentVarTok">
     <w:name w:val="CommentVarTok"/>
     <w:basedOn w:val="VerbatimChar"/>
     <w:rPr>
-      <w:rFonts w:ascii="Consolas" w:cs="Times New Roman" w:hAnsi="Consolas"/>
+      <w:rFonts w:ascii="Consolas" w:hAnsi="Consolas" w:cs="Times New Roman"/>
       <w:b/>
       <w:i/>
       <w:color w:val="8F5902"/>
       <w:sz w:val="22"/>
       <w:szCs w:val="22"/>
-      <w:shd w:color="auto" w:fill="F8F8F8" w:val="clear"/>
-    </w:rPr>
-  </w:style>
-  <w:style w:customStyle="1" w:styleId="OtherTok" w:type="character">
+      <w:shd w:val="clear" w:color="auto" w:fill="F8F8F8"/>
+    </w:rPr>
+  </w:style>
+  <w:style w:type="character" w:customStyle="1" w:styleId="OtherTok">
     <w:name w:val="OtherTok"/>
     <w:basedOn w:val="VerbatimChar"/>
     <w:rPr>
-      <w:rFonts w:ascii="Consolas" w:cs="Times New Roman" w:hAnsi="Consolas"/>
+      <w:rFonts w:ascii="Consolas" w:hAnsi="Consolas" w:cs="Times New Roman"/>
       <w:color w:val="8F5902"/>
       <w:sz w:val="22"/>
       <w:szCs w:val="22"/>
-      <w:shd w:color="auto" w:fill="F8F8F8" w:val="clear"/>
-    </w:rPr>
-  </w:style>
-  <w:style w:customStyle="1" w:styleId="FunctionTok" w:type="character">
+      <w:shd w:val="clear" w:color="auto" w:fill="F8F8F8"/>
+    </w:rPr>
+  </w:style>
+  <w:style w:type="character" w:customStyle="1" w:styleId="FunctionTok">
     <w:name w:val="FunctionTok"/>
     <w:basedOn w:val="VerbatimChar"/>
     <w:rPr>
-      <w:rFonts w:ascii="Consolas" w:cs="Times New Roman" w:hAnsi="Consolas"/>
+      <w:rFonts w:ascii="Consolas" w:hAnsi="Consolas" w:cs="Times New Roman"/>
       <w:color w:val="000000"/>
       <w:sz w:val="22"/>
       <w:szCs w:val="22"/>
-      <w:shd w:color="auto" w:fill="F8F8F8" w:val="clear"/>
-    </w:rPr>
-  </w:style>
-  <w:style w:customStyle="1" w:styleId="VariableTok" w:type="character">
+      <w:shd w:val="clear" w:color="auto" w:fill="F8F8F8"/>
+    </w:rPr>
+  </w:style>
+  <w:style w:type="character" w:customStyle="1" w:styleId="VariableTok">
     <w:name w:val="VariableTok"/>
     <w:basedOn w:val="VerbatimChar"/>
     <w:rPr>
-      <w:rFonts w:ascii="Consolas" w:cs="Times New Roman" w:hAnsi="Consolas"/>
+      <w:rFonts w:ascii="Consolas" w:hAnsi="Consolas" w:cs="Times New Roman"/>
       <w:color w:val="000000"/>
       <w:sz w:val="22"/>
       <w:szCs w:val="22"/>
-      <w:shd w:color="auto" w:fill="F8F8F8" w:val="clear"/>
-    </w:rPr>
-  </w:style>
-  <w:style w:customStyle="1" w:styleId="ControlFlowTok" w:type="character">
+      <w:shd w:val="clear" w:color="auto" w:fill="F8F8F8"/>
+    </w:rPr>
+  </w:style>
+  <w:style w:type="character" w:customStyle="1" w:styleId="ControlFlowTok">
     <w:name w:val="ControlFlowTok"/>
     <w:basedOn w:val="VerbatimChar"/>
     <w:rPr>
-      <w:rFonts w:ascii="Consolas" w:cs="Times New Roman" w:hAnsi="Consolas"/>
+      <w:rFonts w:ascii="Consolas" w:hAnsi="Consolas" w:cs="Times New Roman"/>
       <w:b/>
       <w:color w:val="204A87"/>
       <w:sz w:val="22"/>
       <w:szCs w:val="22"/>
-      <w:shd w:color="auto" w:fill="F8F8F8" w:val="clear"/>
-    </w:rPr>
-  </w:style>
-  <w:style w:customStyle="1" w:styleId="OperatorTok" w:type="character">
+      <w:shd w:val="clear" w:color="auto" w:fill="F8F8F8"/>
+    </w:rPr>
+  </w:style>
+  <w:style w:type="character" w:customStyle="1" w:styleId="OperatorTok">
     <w:name w:val="OperatorTok"/>
     <w:basedOn w:val="VerbatimChar"/>
     <w:rPr>
-      <w:rFonts w:ascii="Consolas" w:cs="Times New Roman" w:hAnsi="Consolas"/>
+      <w:rFonts w:ascii="Consolas" w:hAnsi="Consolas" w:cs="Times New Roman"/>
       <w:b/>
       <w:color w:val="CE5C00"/>
       <w:sz w:val="22"/>
       <w:szCs w:val="22"/>
-      <w:shd w:color="auto" w:fill="F8F8F8" w:val="clear"/>
-    </w:rPr>
-  </w:style>
-  <w:style w:customStyle="1" w:styleId="BuiltInTok" w:type="character">
+      <w:shd w:val="clear" w:color="auto" w:fill="F8F8F8"/>
+    </w:rPr>
+  </w:style>
+  <w:style w:type="character" w:customStyle="1" w:styleId="BuiltInTok">
     <w:name w:val="BuiltInTok"/>
     <w:basedOn w:val="VerbatimChar"/>
     <w:rPr>
-      <w:rFonts w:ascii="Consolas" w:cs="Times New Roman" w:hAnsi="Consolas"/>
-      <w:sz w:val="22"/>
-      <w:szCs w:val="22"/>
-      <w:shd w:color="auto" w:fill="F8F8F8" w:val="clear"/>
-    </w:rPr>
-  </w:style>
-  <w:style w:customStyle="1" w:styleId="ExtensionTok" w:type="character">
+      <w:rFonts w:ascii="Consolas" w:hAnsi="Consolas" w:cs="Times New Roman"/>
+      <w:sz w:val="22"/>
+      <w:szCs w:val="22"/>
+      <w:shd w:val="clear" w:color="auto" w:fill="F8F8F8"/>
+    </w:rPr>
+  </w:style>
+  <w:style w:type="character" w:customStyle="1" w:styleId="ExtensionTok">
     <w:name w:val="ExtensionTok"/>
     <w:basedOn w:val="VerbatimChar"/>
     <w:rPr>
-      <w:rFonts w:ascii="Consolas" w:cs="Times New Roman" w:hAnsi="Consolas"/>
-      <w:sz w:val="22"/>
-      <w:szCs w:val="22"/>
-      <w:shd w:color="auto" w:fill="F8F8F8" w:val="clear"/>
-    </w:rPr>
-  </w:style>
-  <w:style w:customStyle="1" w:styleId="PreprocessorTok" w:type="character">
+      <w:rFonts w:ascii="Consolas" w:hAnsi="Consolas" w:cs="Times New Roman"/>
+      <w:sz w:val="22"/>
+      <w:szCs w:val="22"/>
+      <w:shd w:val="clear" w:color="auto" w:fill="F8F8F8"/>
+    </w:rPr>
+  </w:style>
+  <w:style w:type="character" w:customStyle="1" w:styleId="PreprocessorTok">
     <w:name w:val="PreprocessorTok"/>
     <w:basedOn w:val="VerbatimChar"/>
     <w:rPr>
-      <w:rFonts w:ascii="Consolas" w:cs="Times New Roman" w:hAnsi="Consolas"/>
+      <w:rFonts w:ascii="Consolas" w:hAnsi="Consolas" w:cs="Times New Roman"/>
       <w:i/>
       <w:color w:val="8F5902"/>
       <w:sz w:val="22"/>
       <w:szCs w:val="22"/>
-      <w:shd w:color="auto" w:fill="F8F8F8" w:val="clear"/>
-    </w:rPr>
-  </w:style>
-  <w:style w:customStyle="1" w:styleId="AttributeTok" w:type="character">
+      <w:shd w:val="clear" w:color="auto" w:fill="F8F8F8"/>
+    </w:rPr>
+  </w:style>
+  <w:style w:type="character" w:customStyle="1" w:styleId="AttributeTok">
     <w:name w:val="AttributeTok"/>
     <w:basedOn w:val="VerbatimChar"/>
     <w:rPr>
-      <w:rFonts w:ascii="Consolas" w:cs="Times New Roman" w:hAnsi="Consolas"/>
+      <w:rFonts w:ascii="Consolas" w:hAnsi="Consolas" w:cs="Times New Roman"/>
       <w:color w:val="C4A000"/>
       <w:sz w:val="22"/>
       <w:szCs w:val="22"/>
-      <w:shd w:color="auto" w:fill="F8F8F8" w:val="clear"/>
-    </w:rPr>
-  </w:style>
-  <w:style w:customStyle="1" w:styleId="RegionMarkerTok" w:type="character">
+      <w:shd w:val="clear" w:color="auto" w:fill="F8F8F8"/>
+    </w:rPr>
+  </w:style>
+  <w:style w:type="character" w:customStyle="1" w:styleId="RegionMarkerTok">
     <w:name w:val="RegionMarkerTok"/>
     <w:basedOn w:val="VerbatimChar"/>
     <w:rPr>
-      <w:rFonts w:ascii="Consolas" w:cs="Times New Roman" w:hAnsi="Consolas"/>
-      <w:sz w:val="22"/>
-      <w:szCs w:val="22"/>
-      <w:shd w:color="auto" w:fill="F8F8F8" w:val="clear"/>
-    </w:rPr>
-  </w:style>
-  <w:style w:customStyle="1" w:styleId="InformationTok" w:type="character">
+      <w:rFonts w:ascii="Consolas" w:hAnsi="Consolas" w:cs="Times New Roman"/>
+      <w:sz w:val="22"/>
+      <w:szCs w:val="22"/>
+      <w:shd w:val="clear" w:color="auto" w:fill="F8F8F8"/>
+    </w:rPr>
+  </w:style>
+  <w:style w:type="character" w:customStyle="1" w:styleId="InformationTok">
     <w:name w:val="InformationTok"/>
     <w:basedOn w:val="VerbatimChar"/>
     <w:rPr>
-      <w:rFonts w:ascii="Consolas" w:cs="Times New Roman" w:hAnsi="Consolas"/>
+      <w:rFonts w:ascii="Consolas" w:hAnsi="Consolas" w:cs="Times New Roman"/>
       <w:b/>
       <w:i/>
       <w:color w:val="8F5902"/>
       <w:sz w:val="22"/>
       <w:szCs w:val="22"/>
-      <w:shd w:color="auto" w:fill="F8F8F8" w:val="clear"/>
-    </w:rPr>
-  </w:style>
-  <w:style w:customStyle="1" w:styleId="WarningTok" w:type="character">
+      <w:shd w:val="clear" w:color="auto" w:fill="F8F8F8"/>
+    </w:rPr>
+  </w:style>
+  <w:style w:type="character" w:customStyle="1" w:styleId="WarningTok">
     <w:name w:val="WarningTok"/>
     <w:basedOn w:val="VerbatimChar"/>
     <w:rPr>
-      <w:rFonts w:ascii="Consolas" w:cs="Times New Roman" w:hAnsi="Consolas"/>
+      <w:rFonts w:ascii="Consolas" w:hAnsi="Consolas" w:cs="Times New Roman"/>
       <w:b/>
       <w:i/>
       <w:color w:val="8F5902"/>
       <w:sz w:val="22"/>
       <w:szCs w:val="22"/>
-      <w:shd w:color="auto" w:fill="F8F8F8" w:val="clear"/>
-    </w:rPr>
-  </w:style>
-  <w:style w:customStyle="1" w:styleId="AlertTok" w:type="character">
+      <w:shd w:val="clear" w:color="auto" w:fill="F8F8F8"/>
+    </w:rPr>
+  </w:style>
+  <w:style w:type="character" w:customStyle="1" w:styleId="AlertTok">
     <w:name w:val="AlertTok"/>
     <w:basedOn w:val="VerbatimChar"/>
     <w:rPr>
-      <w:rFonts w:ascii="Consolas" w:cs="Times New Roman" w:hAnsi="Consolas"/>
+      <w:rFonts w:ascii="Consolas" w:hAnsi="Consolas" w:cs="Times New Roman"/>
       <w:color w:val="EF2929"/>
       <w:sz w:val="22"/>
       <w:szCs w:val="22"/>
-      <w:shd w:color="auto" w:fill="F8F8F8" w:val="clear"/>
-    </w:rPr>
-  </w:style>
-  <w:style w:customStyle="1" w:styleId="ErrorTok" w:type="character">
+      <w:shd w:val="clear" w:color="auto" w:fill="F8F8F8"/>
+    </w:rPr>
+  </w:style>
+  <w:style w:type="character" w:customStyle="1" w:styleId="ErrorTok">
     <w:name w:val="ErrorTok"/>
     <w:basedOn w:val="VerbatimChar"/>
     <w:rPr>
-      <w:rFonts w:ascii="Consolas" w:cs="Times New Roman" w:hAnsi="Consolas"/>
+      <w:rFonts w:ascii="Consolas" w:hAnsi="Consolas" w:cs="Times New Roman"/>
       <w:b/>
       <w:color w:val="A40000"/>
       <w:sz w:val="22"/>
       <w:szCs w:val="22"/>
-      <w:shd w:color="auto" w:fill="F8F8F8" w:val="clear"/>
-    </w:rPr>
-  </w:style>
-  <w:style w:customStyle="1" w:styleId="NormalTok" w:type="character">
+      <w:shd w:val="clear" w:color="auto" w:fill="F8F8F8"/>
+    </w:rPr>
+  </w:style>
+  <w:style w:type="character" w:customStyle="1" w:styleId="NormalTok">
     <w:name w:val="NormalTok"/>
     <w:basedOn w:val="VerbatimChar"/>
     <w:rPr>
-      <w:rFonts w:ascii="Consolas" w:cs="Times New Roman" w:hAnsi="Consolas"/>
-      <w:sz w:val="22"/>
-      <w:szCs w:val="22"/>
-      <w:shd w:color="auto" w:fill="F8F8F8" w:val="clear"/>
-    </w:rPr>
-  </w:style>
-  <w:style w:customStyle="1" w:styleId="BodyTextChar" w:type="character">
+      <w:rFonts w:ascii="Consolas" w:hAnsi="Consolas" w:cs="Times New Roman"/>
+      <w:sz w:val="22"/>
+      <w:szCs w:val="22"/>
+      <w:shd w:val="clear" w:color="auto" w:fill="F8F8F8"/>
+    </w:rPr>
+  </w:style>
+  <w:style w:type="character" w:customStyle="1" w:styleId="BodyTextChar">
     <w:name w:val="Body Text Char"/>
     <w:basedOn w:val="DefaultParagraphFont"/>
     <w:link w:val="BodyText"/>
@@ -2378,7 +2092,7 @@
       <w:sz w:val="22"/>
     </w:rPr>
   </w:style>
-  <w:style w:styleId="Footer" w:type="paragraph">
+  <w:style w:type="paragraph" w:styleId="Footer">
     <w:name w:val="footer"/>
     <w:basedOn w:val="Normal"/>
     <w:link w:val="FooterChar"/>
@@ -2387,8 +2101,8 @@
     <w:rsid w:val="00E25B66"/>
     <w:pPr>
       <w:tabs>
-        <w:tab w:pos="4513" w:val="center"/>
-        <w:tab w:pos="9026" w:val="right"/>
+        <w:tab w:val="center" w:pos="4513"/>
+        <w:tab w:val="right" w:pos="9026"/>
       </w:tabs>
       <w:spacing w:after="0"/>
     </w:pPr>
@@ -2396,7 +2110,7 @@
       <w:sz w:val="16"/>
     </w:rPr>
   </w:style>
-  <w:style w:customStyle="1" w:styleId="FooterChar" w:type="character">
+  <w:style w:type="character" w:customStyle="1" w:styleId="FooterChar">
     <w:name w:val="Footer Char"/>
     <w:basedOn w:val="DefaultParagraphFont"/>
     <w:link w:val="Footer"/>
@@ -2407,27 +2121,27 @@
       <w:sz w:val="16"/>
     </w:rPr>
   </w:style>
-  <w:style w:styleId="LineNumber" w:type="character">
+  <w:style w:type="character" w:styleId="LineNumber">
     <w:name w:val="line number"/>
     <w:basedOn w:val="DefaultParagraphFont"/>
     <w:semiHidden/>
     <w:unhideWhenUsed/>
     <w:rsid w:val="00B138AE"/>
   </w:style>
-  <w:style w:styleId="HTMLAcronym" w:type="character">
+  <w:style w:type="character" w:styleId="HTMLAcronym">
     <w:name w:val="HTML Acronym"/>
     <w:basedOn w:val="DefaultParagraphFont"/>
     <w:unhideWhenUsed/>
     <w:rsid w:val="00B503CC"/>
   </w:style>
-  <w:style w:styleId="BodyTextFirstIndent" w:type="paragraph">
+  <w:style w:type="paragraph" w:styleId="BodyTextFirstIndent">
     <w:name w:val="Body Text First Indent"/>
     <w:basedOn w:val="BodyText"/>
     <w:link w:val="BodyTextFirstIndentChar"/>
     <w:unhideWhenUsed/>
     <w:rsid w:val="00A63A6B"/>
     <w:pPr>
-      <w:spacing w:after="200" w:before="0" w:line="240" w:lineRule="auto"/>
+      <w:spacing w:before="0" w:after="200" w:line="240" w:lineRule="auto"/>
       <w:ind w:firstLine="360"/>
       <w:jc w:val="left"/>
     </w:pPr>
@@ -2436,7 +2150,7 @@
       <w:sz w:val="24"/>
     </w:rPr>
   </w:style>
-  <w:style w:customStyle="1" w:styleId="BodyTextFirstIndentChar" w:type="character">
+  <w:style w:type="character" w:customStyle="1" w:styleId="BodyTextFirstIndentChar">
     <w:name w:val="Body Text First Indent Char"/>
     <w:basedOn w:val="BodyTextChar"/>
     <w:link w:val="BodyTextFirstIndent"/>
@@ -2446,7 +2160,7 @@
       <w:sz w:val="22"/>
     </w:rPr>
   </w:style>
-  <w:style w:styleId="Index1" w:type="paragraph">
+  <w:style w:type="paragraph" w:styleId="Index1">
     <w:name w:val="index 1"/>
     <w:basedOn w:val="Normal"/>
     <w:next w:val="Normal"/>
@@ -2454,10 +2168,10 @@
     <w:rsid w:val="00A63A6B"/>
     <w:pPr>
       <w:spacing w:after="0"/>
-      <w:ind w:hanging="240" w:left="240"/>
-    </w:pPr>
-  </w:style>
-  <w:style w:styleId="Index2" w:type="paragraph">
+      <w:ind w:left="240" w:hanging="240"/>
+    </w:pPr>
+  </w:style>
+  <w:style w:type="paragraph" w:styleId="Index2">
     <w:name w:val="index 2"/>
     <w:basedOn w:val="Normal"/>
     <w:next w:val="Normal"/>
@@ -2466,10 +2180,10 @@
     <w:rsid w:val="00A63A6B"/>
     <w:pPr>
       <w:spacing w:after="0"/>
-      <w:ind w:hanging="240" w:left="480"/>
-    </w:pPr>
-  </w:style>
-  <w:style w:styleId="Index3" w:type="paragraph">
+      <w:ind w:left="480" w:hanging="240"/>
+    </w:pPr>
+  </w:style>
+  <w:style w:type="paragraph" w:styleId="Index3">
     <w:name w:val="index 3"/>
     <w:basedOn w:val="Normal"/>
     <w:next w:val="Normal"/>
@@ -2478,40 +2192,40 @@
     <w:rsid w:val="00A63A6B"/>
     <w:pPr>
       <w:spacing w:after="0"/>
-      <w:ind w:hanging="240" w:left="720"/>
-    </w:pPr>
-  </w:style>
-  <w:style w:styleId="List" w:type="paragraph">
+      <w:ind w:left="720" w:hanging="240"/>
+    </w:pPr>
+  </w:style>
+  <w:style w:type="paragraph" w:styleId="List">
     <w:name w:val="List"/>
     <w:basedOn w:val="Normal"/>
     <w:unhideWhenUsed/>
     <w:rsid w:val="00ED1205"/>
     <w:pPr>
-      <w:ind w:hanging="283" w:left="283"/>
+      <w:ind w:left="283" w:hanging="283"/>
       <w:contextualSpacing/>
     </w:pPr>
   </w:style>
-  <w:style w:styleId="List2" w:type="paragraph">
+  <w:style w:type="paragraph" w:styleId="List2">
     <w:name w:val="List 2"/>
     <w:basedOn w:val="Normal"/>
     <w:unhideWhenUsed/>
     <w:rsid w:val="00ED1205"/>
     <w:pPr>
-      <w:ind w:hanging="283" w:left="566"/>
+      <w:ind w:left="566" w:hanging="283"/>
       <w:contextualSpacing/>
     </w:pPr>
   </w:style>
-  <w:style w:styleId="List3" w:type="paragraph">
+  <w:style w:type="paragraph" w:styleId="List3">
     <w:name w:val="List 3"/>
     <w:basedOn w:val="Normal"/>
     <w:unhideWhenUsed/>
     <w:rsid w:val="00EA0107"/>
     <w:pPr>
-      <w:ind w:hanging="283" w:left="849"/>
+      <w:ind w:left="849" w:hanging="283"/>
       <w:contextualSpacing/>
     </w:pPr>
   </w:style>
-  <w:style w:styleId="ListNumber" w:type="paragraph">
+  <w:style w:type="paragraph" w:styleId="ListNumber">
     <w:name w:val="List Number"/>
     <w:basedOn w:val="Normal"/>
     <w:unhideWhenUsed/>
@@ -2523,7 +2237,7 @@
       <w:contextualSpacing/>
     </w:pPr>
   </w:style>
-  <w:style w:styleId="ListNumber2" w:type="paragraph">
+  <w:style w:type="paragraph" w:styleId="ListNumber2">
     <w:name w:val="List Number 2"/>
     <w:basedOn w:val="Normal"/>
     <w:unhideWhenUsed/>
@@ -2535,7 +2249,7 @@
       <w:contextualSpacing/>
     </w:pPr>
   </w:style>
-  <w:style w:styleId="ListNumber3" w:type="paragraph">
+  <w:style w:type="paragraph" w:styleId="ListNumber3">
     <w:name w:val="List Number 3"/>
     <w:basedOn w:val="Normal"/>
     <w:unhideWhenUsed/>
@@ -2547,7 +2261,7 @@
       <w:contextualSpacing/>
     </w:pPr>
   </w:style>
-  <w:style w:styleId="ListContinue" w:type="paragraph">
+  <w:style w:type="paragraph" w:styleId="ListContinue">
     <w:name w:val="List Continue"/>
     <w:basedOn w:val="Normal"/>
     <w:unhideWhenUsed/>
@@ -2558,7 +2272,7 @@
       <w:contextualSpacing/>
     </w:pPr>
   </w:style>
-  <w:style w:styleId="ListContinue2" w:type="paragraph">
+  <w:style w:type="paragraph" w:styleId="ListContinue2">
     <w:name w:val="List Continue 2"/>
     <w:basedOn w:val="Normal"/>
     <w:unhideWhenUsed/>
@@ -2569,7 +2283,7 @@
       <w:contextualSpacing/>
     </w:pPr>
   </w:style>
-  <w:style w:styleId="ListContinue3" w:type="paragraph">
+  <w:style w:type="paragraph" w:styleId="ListContinue3">
     <w:name w:val="List Continue 3"/>
     <w:basedOn w:val="Normal"/>
     <w:unhideWhenUsed/>
@@ -2580,7 +2294,7 @@
       <w:contextualSpacing/>
     </w:pPr>
   </w:style>
-  <w:style w:styleId="ListBullet" w:type="paragraph">
+  <w:style w:type="paragraph" w:styleId="ListBullet">
     <w:name w:val="List Bullet"/>
     <w:basedOn w:val="Normal"/>
     <w:semiHidden/>
@@ -2593,7 +2307,7 @@
       <w:contextualSpacing/>
     </w:pPr>
   </w:style>
-  <w:style w:styleId="ListBullet2" w:type="paragraph">
+  <w:style w:type="paragraph" w:styleId="ListBullet2">
     <w:name w:val="List Bullet 2"/>
     <w:basedOn w:val="Normal"/>
     <w:semiHidden/>

</xml_diff>

<commit_message>
update supplementary materials and s figures
</commit_message>
<xml_diff>
--- a/manuscript/supplementary.docx
+++ b/manuscript/supplementary.docx
@@ -861,7 +861,7 @@
               <w:pStyle w:val="ImageCaption"/>
             </w:pPr>
             <w:r>
-              <w:t xml:space="preserve">Figure S 4: Estimated latitudinal temperature gradients for each hemisphere, showing the medians (lines) and 95% credible intervals (shadings) in the Southern (red) and Northern Hemisphere (blue). Symbols with vertical lines show the median and 95% credible intervals of</w:t>
+              <w:t xml:space="preserve">Figure S 4: Estimated latitudinal temperature gradients for each hemisphere, showing the medians (lines) and 95% credible intervals (shadings) in the Southern (red) and Northern Hemisphere (blue). Symbols with vertical lines show the median and 95% credible intervals of the location means</w:t>
             </w:r>
             <w:r>
               <w:t xml:space="preserve"> </w:t>
@@ -881,7 +881,7 @@
               </m:sSub>
             </m:oMath>
             <w:r>
-              <w:t xml:space="preserve">. Turquoise symbols in the Northern Hemisphere highlight the ecological proxy data. The grey line and shading in the background show the latitudinal temperature gradient with the data from both hemispheres combined, plotted in both hemispheres. The dotted lines show the empirical, modern gradient, averaged across bins of 1&amp;deg, for both hemispheres combined (black), and for the Northern hemisphere (blue) and Southern hemisphere (red), separately.</w:t>
+              <w:t xml:space="preserve">. Turquoise symbols in the Northern Hemisphere highlight the ecological proxy data. The grey line and shading in the background show the latitudinal temperature gradient with the data from both hemispheres combined, plotted in both hemispheres. The dotted lines show the empirical, modern gradient, averaged across bins of 1°, for both hemispheres combined (black), and for the Northern hemisphere (blue) and Southern hemisphere (red), separately.</w:t>
             </w:r>
           </w:p>
           <w:bookmarkEnd w:id="35"/>
@@ -1485,7 +1485,7 @@
         <w:pStyle w:val="BodyText"/>
       </w:pPr>
       <w:r>
-        <w:t xml:space="preserve">The resulting gradient estimated with this expanded model is very similar to that estimated with the original model (Fig. S2). The uncertainty around the proxy temperatures allows the estimated location mean temperatures to be drawn closer to the gradient line, resulting in a slightly lower median residual standard deviation (4.7 as opposed to 4.9 in the original model).</w:t>
+        <w:t xml:space="preserve">The resulting gradient estimated with this expanded model is very similar to that estimated with the original model (Fig. S5). The uncertainty around the proxy temperatures allows the estimated location mean temperatures to be drawn closer to the gradient line, resulting in a slightly lower median residual standard deviation (4.7 as opposed to 4.9 in the original model).</w:t>
       </w:r>
     </w:p>
     <w:tbl>
@@ -1559,7 +1559,7 @@
               <w:pStyle w:val="ImageCaption"/>
             </w:pPr>
             <w:r>
-              <w:t xml:space="preserve">Figure S 5: Estimated latitudinal temperature gradient using only the geochemical proxy data (orange), showing the median (line) and 95% credible interval (shading). Symbols with vertical lines show the median and 95% credible intervals of</w:t>
+              <w:t xml:space="preserve">Figure S 5: Estimated latitudinal temperature gradient with uncertainty on proxy observations (blue), compared to the original model result (black, as in Fig. 4). Gradients are depicted as medians (lines) and 95% credible intervals (shadings). Symbols with vertical lines show the median and 95% credible intervals of the location means</w:t>
             </w:r>
             <w:r>
               <w:t xml:space="preserve"> </w:t>
@@ -1579,7 +1579,10 @@
               </m:sSub>
             </m:oMath>
             <w:r>
-              <w:t xml:space="preserve">. The blue line and shading in the background show the latitudinal temperature gradient with the geochemical and ecological proxy data, as in Figure 4.</w:t>
+              <w:t xml:space="preserve"> </w:t>
+            </w:r>
+            <w:r>
+              <w:t xml:space="preserve">for the geochemical data.</w:t>
             </w:r>
           </w:p>
           <w:bookmarkEnd w:id="40"/>
@@ -1665,7 +1668,7 @@
               <w:pStyle w:val="ImageCaption"/>
             </w:pPr>
             <w:r>
-              <w:t xml:space="preserve">Figure S 6: Standard deviation of temperature estimates from individual localities of the EECO geochemical proxy data from Hollis et al. (2019) with more than one sample, against the absolute latitude of the locality (n = 17). The line shows a linear regression, suggesting a moderate effect of absolute latitude on proxy data variability, with mid- and hight-latitude data being more variable than low-latitude data.</w:t>
+              <w:t xml:space="preserve">Figure S 6: Standard deviation of temperature estimates from individual localities of the EECO geochemical proxy data from Hollis et al. (2019) with more than one sample, against the absolute latitude of the locality (n = 17). The line shows a linear regression, suggesting a moderate effect of absolute latitude on proxy data variability, with mid- and high-latitude data being more variable than low-latitude data.</w:t>
             </w:r>
           </w:p>
           <w:bookmarkEnd w:id="44"/>

</xml_diff>

<commit_message>
PDFs for submitting revision
</commit_message>
<xml_diff>
--- a/manuscript/supplementary.docx
+++ b/manuscript/supplementary.docx
@@ -74,7 +74,63 @@
         <w:t>2</w:t>
       </w:r>
       <w:r>
-        <w:t>Centro de Investigación Mariña, Grupo de Ecoloxía Animal, Departamento de Ecoloxía e Bioloxía Animal, Universidade de Vigo, 36310 Vigo, Spain.</w:t>
+        <w:t xml:space="preserve">Centro de </w:t>
+      </w:r>
+      <w:proofErr w:type="spellStart"/>
+      <w:r>
+        <w:t>Investigación</w:t>
+      </w:r>
+      <w:proofErr w:type="spellEnd"/>
+      <w:r>
+        <w:t xml:space="preserve"> </w:t>
+      </w:r>
+      <w:proofErr w:type="spellStart"/>
+      <w:r>
+        <w:t>Mariña</w:t>
+      </w:r>
+      <w:proofErr w:type="spellEnd"/>
+      <w:r>
+        <w:t xml:space="preserve">, Grupo de </w:t>
+      </w:r>
+      <w:proofErr w:type="spellStart"/>
+      <w:r>
+        <w:t>Ecoloxía</w:t>
+      </w:r>
+      <w:proofErr w:type="spellEnd"/>
+      <w:r>
+        <w:t xml:space="preserve"> Animal, </w:t>
+      </w:r>
+      <w:proofErr w:type="spellStart"/>
+      <w:r>
+        <w:t>Departamento</w:t>
+      </w:r>
+      <w:proofErr w:type="spellEnd"/>
+      <w:r>
+        <w:t xml:space="preserve"> de </w:t>
+      </w:r>
+      <w:proofErr w:type="spellStart"/>
+      <w:r>
+        <w:t>Ecoloxía</w:t>
+      </w:r>
+      <w:proofErr w:type="spellEnd"/>
+      <w:r>
+        <w:t xml:space="preserve"> e </w:t>
+      </w:r>
+      <w:proofErr w:type="spellStart"/>
+      <w:r>
+        <w:t>Bioloxía</w:t>
+      </w:r>
+      <w:proofErr w:type="spellEnd"/>
+      <w:r>
+        <w:t xml:space="preserve"> Animal, </w:t>
+      </w:r>
+      <w:proofErr w:type="spellStart"/>
+      <w:r>
+        <w:t>Universidade</w:t>
+      </w:r>
+      <w:proofErr w:type="spellEnd"/>
+      <w:r>
+        <w:t xml:space="preserve"> de Vigo, 36310 Vigo, Spain.</w:t>
       </w:r>
     </w:p>
     <w:p>
@@ -173,7 +229,31 @@
               <w:jc w:val="left"/>
             </w:pPr>
             <w:r>
-              <w:t xml:space="preserve">Figure S1: Traceplots of a subset of the unknown model parameters. The four colours correspond to the four independent model runs. a) Traceplot of A, K-A, M, B and </w:t>
+              <w:t xml:space="preserve">Figure S1: </w:t>
+            </w:r>
+            <w:proofErr w:type="spellStart"/>
+            <w:r>
+              <w:t>Traceplots</w:t>
+            </w:r>
+            <w:proofErr w:type="spellEnd"/>
+            <w:r>
+              <w:t xml:space="preserve"> of a subset of the unknown model parameters. The four </w:t>
+            </w:r>
+            <w:proofErr w:type="spellStart"/>
+            <w:r>
+              <w:t>colours</w:t>
+            </w:r>
+            <w:proofErr w:type="spellEnd"/>
+            <w:r>
+              <w:t xml:space="preserve"> correspond to the four independent model runs. a) </w:t>
+            </w:r>
+            <w:proofErr w:type="spellStart"/>
+            <w:r>
+              <w:t>Traceplot</w:t>
+            </w:r>
+            <w:proofErr w:type="spellEnd"/>
+            <w:r>
+              <w:t xml:space="preserve"> of A, K-A, M, B and </w:t>
             </w:r>
             <m:oMath>
               <m:r>
@@ -244,7 +324,15 @@
               </m:sSub>
             </m:oMath>
             <w:r>
-              <w:t>. All traceplots display mixing of the chains, and relatively quick convergence.</w:t>
+              <w:t>. All traceplots display mixing of the chains, and relatively quick conver</w:t>
+            </w:r>
+            <w:proofErr w:type="spellStart"/>
+            <w:r>
+              <w:t>gence</w:t>
+            </w:r>
+            <w:proofErr w:type="spellEnd"/>
+            <w:r>
+              <w:t>.</w:t>
             </w:r>
           </w:p>
         </w:tc>
@@ -277,9 +365,9 @@
               </w:rPr>
               <w:lastRenderedPageBreak/>
               <w:drawing>
-                <wp:inline distT="0" distB="0" distL="0" distR="0" wp14:anchorId="3DAA07B8" wp14:editId="3EF7003A">
-                  <wp:extent cx="3779999" cy="2785263"/>
-                  <wp:effectExtent l="0" t="0" r="0" b="0"/>
+                <wp:inline distT="0" distB="0" distL="0" distR="0" wp14:anchorId="3DAA07B8" wp14:editId="07C5B681">
+                  <wp:extent cx="3779520" cy="2676525"/>
+                  <wp:effectExtent l="0" t="0" r="0" b="9525"/>
                   <wp:docPr id="25" name="Picture"/>
                   <wp:cNvGraphicFramePr/>
                   <a:graphic xmlns:a="http://schemas.openxmlformats.org/drawingml/2006/main">
@@ -291,26 +379,28 @@
                             <a:picLocks noChangeAspect="1" noChangeArrowheads="1"/>
                           </pic:cNvPicPr>
                         </pic:nvPicPr>
-                        <pic:blipFill>
+                        <pic:blipFill rotWithShape="1">
                           <a:blip r:embed="rId8"/>
-                          <a:stretch>
-                            <a:fillRect/>
-                          </a:stretch>
+                          <a:srcRect t="-1" b="3891"/>
+                          <a:stretch/>
                         </pic:blipFill>
                         <pic:spPr bwMode="auto">
                           <a:xfrm>
                             <a:off x="0" y="0"/>
-                            <a:ext cx="3779999" cy="2785263"/>
+                            <a:ext cx="3779999" cy="2676864"/>
                           </a:xfrm>
                           <a:prstGeom prst="rect">
                             <a:avLst/>
                           </a:prstGeom>
                           <a:noFill/>
-                          <a:ln w="9525">
+                          <a:ln>
                             <a:noFill/>
-                            <a:headEnd/>
-                            <a:tailEnd/>
                           </a:ln>
+                          <a:extLst>
+                            <a:ext uri="{53640926-AAD7-44D8-BBD7-CCE9431645EC}">
+                              <a14:shadowObscured xmlns:a14="http://schemas.microsoft.com/office/drawing/2010/main"/>
+                            </a:ext>
+                          </a:extLst>
                         </pic:spPr>
                       </pic:pic>
                     </a:graphicData>
@@ -368,24 +458,6 @@
         </w:tc>
         <w:bookmarkEnd w:id="1"/>
       </w:tr>
-    </w:tbl>
-    <w:p>
-      <w:pPr>
-        <w:pStyle w:val="BodyText"/>
-      </w:pPr>
-      <w:r>
-        <w:t xml:space="preserve"> </w:t>
-      </w:r>
-    </w:p>
-    <w:tbl>
-      <w:tblPr>
-        <w:tblStyle w:val="Table"/>
-        <w:tblW w:w="5000" w:type="pct"/>
-        <w:tblLook w:val="0000" w:firstRow="0" w:lastRow="0" w:firstColumn="0" w:lastColumn="0" w:noHBand="0" w:noVBand="0"/>
-      </w:tblPr>
-      <w:tblGrid>
-        <w:gridCol w:w="9360"/>
-      </w:tblGrid>
       <w:tr>
         <w:tc>
           <w:tcPr>
@@ -401,8 +473,8 @@
                 <w:noProof/>
               </w:rPr>
               <w:drawing>
-                <wp:inline distT="0" distB="0" distL="0" distR="0" wp14:anchorId="24D07781" wp14:editId="6C855FCF">
-                  <wp:extent cx="3779999" cy="2785263"/>
+                <wp:inline distT="0" distB="0" distL="0" distR="0" wp14:anchorId="24D07781" wp14:editId="329CA954">
+                  <wp:extent cx="3778885" cy="2809826"/>
                   <wp:effectExtent l="0" t="0" r="0" b="0"/>
                   <wp:docPr id="29" name="Picture"/>
                   <wp:cNvGraphicFramePr/>
@@ -415,26 +487,28 @@
                             <a:picLocks noChangeAspect="1" noChangeArrowheads="1"/>
                           </pic:cNvPicPr>
                         </pic:nvPicPr>
-                        <pic:blipFill>
+                        <pic:blipFill rotWithShape="1">
                           <a:blip r:embed="rId9"/>
-                          <a:stretch>
-                            <a:fillRect/>
-                          </a:stretch>
+                          <a:srcRect t="-4789" b="3878"/>
+                          <a:stretch/>
                         </pic:blipFill>
                         <pic:spPr bwMode="auto">
                           <a:xfrm>
                             <a:off x="0" y="0"/>
-                            <a:ext cx="3779999" cy="2785263"/>
+                            <a:ext cx="3779999" cy="2810654"/>
                           </a:xfrm>
                           <a:prstGeom prst="rect">
                             <a:avLst/>
                           </a:prstGeom>
                           <a:noFill/>
-                          <a:ln w="9525">
+                          <a:ln>
                             <a:noFill/>
-                            <a:headEnd/>
-                            <a:tailEnd/>
                           </a:ln>
+                          <a:extLst>
+                            <a:ext uri="{53640926-AAD7-44D8-BBD7-CCE9431645EC}">
+                              <a14:shadowObscured xmlns:a14="http://schemas.microsoft.com/office/drawing/2010/main"/>
+                            </a:ext>
+                          </a:extLst>
                         </pic:spPr>
                       </pic:pic>
                     </a:graphicData>
@@ -452,6 +526,7 @@
             <w:r>
               <w:t xml:space="preserve">Figure S3: Estimated latitudinal temperature gradient using only wider ecological limits for the coral data and for the </w:t>
             </w:r>
+            <w:proofErr w:type="spellStart"/>
             <w:r>
               <w:rPr>
                 <w:i/>
@@ -459,6 +534,7 @@
               </w:rPr>
               <w:t>Avicennia</w:t>
             </w:r>
+            <w:proofErr w:type="spellEnd"/>
             <w:r>
               <w:t xml:space="preserve">-Rhizophoraceae mangrove assemblage (orange), showing the median (line) and 95% credible interval (shading). The ecological limits were expanded to include </w:t>
             </w:r>
@@ -480,7 +556,15 @@
               </m:r>
             </m:oMath>
             <w:r>
-              <w:t xml:space="preserve"> of the probability density in the interval of </w:t>
+              <w:t xml:space="preserve"> of the probability density in the int</w:t>
+            </w:r>
+            <w:proofErr w:type="spellStart"/>
+            <w:r>
+              <w:t>erval</w:t>
+            </w:r>
+            <w:proofErr w:type="spellEnd"/>
+            <w:r>
+              <w:t xml:space="preserve"> of </w:t>
             </w:r>
             <m:oMath>
               <m:r>
@@ -505,11 +589,15 @@
               <w:t xml:space="preserve">°C, using the minimal monthly temperature experienced by coral reefs (Kleypas et al., 1999), and a modelled maximum derived by Jones et al. (2022). </w:t>
             </w:r>
             <w:r>
-              <w:t xml:space="preserve">Symbols with vertical lines show the mean and 95% interquantile range of the ecological </w:t>
-            </w:r>
-            <w:r>
-              <w:lastRenderedPageBreak/>
-              <w:t>proxy probability distributions</w:t>
+              <w:t xml:space="preserve">Symbols with vertical lines show the mean and 95% </w:t>
+            </w:r>
+            <w:proofErr w:type="spellStart"/>
+            <w:r>
+              <w:t>interquantile</w:t>
+            </w:r>
+            <w:proofErr w:type="spellEnd"/>
+            <w:r>
+              <w:t xml:space="preserve"> range of the ecological proxy probability distributions</w:t>
             </w:r>
             <w:r>
               <w:t>. The black line and shading in the background show the latitudinal temperature gradient with the narrower ecological limits, as in Figure 4.</w:t>
@@ -637,7 +725,15 @@
               </m:sSub>
             </m:oMath>
             <w:r>
-              <w:t>. Turquoise symbols in the Northern Hemisphere highlight the ecological proxy data. The grey line and shading in the background show the latitudinal temperature gradient with the data from both hemispheres combined, plotted in both hemispheres. The dotted lines show the empirical, modern gradient, averaged across bins of 1°, for both hemispheres combined (black), and for the Northern hemisphere (blue) and Southern hemisphere (red), separately.</w:t>
+              <w:t>. Turquoise symbols in the N</w:t>
+            </w:r>
+            <w:proofErr w:type="spellStart"/>
+            <w:r>
+              <w:t>orthern</w:t>
+            </w:r>
+            <w:proofErr w:type="spellEnd"/>
+            <w:r>
+              <w:t xml:space="preserve"> Hemisphere highlight the ecological proxy data. The grey line and shading in the background show the latitudinal temperature gradient with the data from both hemispheres combined, plotted in both hemispheres. The dotted lines show the empirical, modern gradient, averaged across bins of 1°, for both hemispheres combined (black), and for the Northern hemisphere (blue) and Southern hemisphere (red), separately.</w:t>
             </w:r>
           </w:p>
         </w:tc>
@@ -658,7 +754,15 @@
         <w:pStyle w:val="FirstParagraph"/>
       </w:pPr>
       <w:r>
-        <w:t>Most of the geochemical proxy data used in the EECO analysis (300 of 308) come with uncertainties around their temperature estimates. Due to their negligible influence on the model results, we have not included them in the main analysis, but we show a comparison between the main EECO model output (see Fig. 4) and an the results of an expanded model, including uncertainties, below.</w:t>
+        <w:t xml:space="preserve">Most of the geochemical proxy data used in the EECO analysis (300 of 308) come with uncertainties around their temperature estimates. Due to their negligible influence on the model results, we have not included them in the main analysis, but we show a comparison between the main EECO model output (see Fig. 4) and </w:t>
+      </w:r>
+      <w:proofErr w:type="gramStart"/>
+      <w:r>
+        <w:t>an the</w:t>
+      </w:r>
+      <w:proofErr w:type="gramEnd"/>
+      <w:r>
+        <w:t xml:space="preserve"> results of an expanded model, including uncertainties, below.</w:t>
       </w:r>
     </w:p>
     <w:p>
@@ -1415,6 +1519,7 @@
         <w:pStyle w:val="BodyText"/>
       </w:pPr>
       <w:r>
+        <w:lastRenderedPageBreak/>
         <w:t>The resulting gradient estimated with this expanded model is very similar to that estimated with the original model (Fig. S5). The uncertainty around the proxy temperatures allows the estimated location mean temperatures to be drawn closer to the gradient line, resulting in a slightly lower median residual standard deviation (4.7 as opposed to 4.9 in the original model).</w:t>
       </w:r>
     </w:p>
@@ -1629,7 +1734,7 @@
               <w:jc w:val="left"/>
             </w:pPr>
             <w:r>
-              <w:t>Figure S 6: Standard deviation of temperature estimates from individual localities of the EECO geochemical proxy data from Hollis et al. (2019) with more than one sample, against the absolute latitude of the locality (n = 17). The line shows a linear regression, suggesting a moderate effect of absolute latitude on proxy data variability, with mid- and high-latitude data being more variable than low-latitude data.</w:t>
+              <w:t>Figure S6: Standard deviation of temperature estimates from individual localities of the EECO geochemical proxy data from Hollis et al. (2019) with more than one sample, against the absolute latitude of the locality (n = 17). The line shows a linear regression, suggesting a moderate effect of absolute latitude on proxy data variability, with mid- and high-latitude data being more variable than low-latitude data.</w:t>
             </w:r>
           </w:p>
         </w:tc>

</xml_diff>